<commit_message>
takmile motaghayerha (static moonde)
</commit_message>
<xml_diff>
--- a/محتویات دوره آموزشی/فصل 2/2-3 انواع متغیر/جزوه/نوشته ها/جزوه 2-3.docx
+++ b/محتویات دوره آموزشی/فصل 2/2-3 انواع متغیر/جزوه/نوشته ها/جزوه 2-3.docx
@@ -210,10 +210,10 @@
             <v:path o:extrusionok="f" gradientshapeok="t" o:connecttype="rect"/>
             <o:lock v:ext="edit" aspectratio="t"/>
           </v:shapetype>
-          <v:shape id="_x0000_i1025" type="#_x0000_t75" style="width:451.4pt;height:14.4pt" o:ole="">
-            <v:imagedata r:id="rId6" o:title=""/>
+          <v:shape id="_x0000_i1025" type="#_x0000_t75" style="width:451.6pt;height:14.4pt" o:ole="">
+            <v:imagedata r:id="rId7" o:title=""/>
           </v:shape>
-          <o:OLEObject Type="Embed" ProgID="Word.OpenDocumentText.12" ShapeID="_x0000_i1025" DrawAspect="Content" ObjectID="_1598289153" r:id="rId7"/>
+          <o:OLEObject Type="Embed" ProgID="Word.OpenDocumentText.12" ShapeID="_x0000_i1025" DrawAspect="Content" ObjectID="_1600717034" r:id="rId8"/>
         </w:object>
       </w:r>
     </w:p>
@@ -294,10 +294,10 @@
     <w:p>
       <w:r>
         <w:object w:dxaOrig="9026" w:dyaOrig="570">
-          <v:shape id="_x0000_i1026" type="#_x0000_t75" style="width:451.4pt;height:28.8pt" o:ole="">
-            <v:imagedata r:id="rId8" o:title=""/>
+          <v:shape id="_x0000_i1026" type="#_x0000_t75" style="width:451.6pt;height:28.8pt" o:ole="">
+            <v:imagedata r:id="rId9" o:title=""/>
           </v:shape>
-          <o:OLEObject Type="Embed" ProgID="Word.OpenDocumentText.12" ShapeID="_x0000_i1026" DrawAspect="Content" ObjectID="_1598289154" r:id="rId9"/>
+          <o:OLEObject Type="Embed" ProgID="Word.OpenDocumentText.12" ShapeID="_x0000_i1026" DrawAspect="Content" ObjectID="_1600717035" r:id="rId10"/>
         </w:object>
       </w:r>
     </w:p>
@@ -346,15 +346,11 @@
     <w:p>
       <w:pPr>
         <w:rPr>
-          <w:rFonts w:hint="cs"/>
-          <w:rtl/>
-        </w:rPr>
-      </w:pPr>
-    </w:p>
-    <w:p>
-      <w:pPr>
-        <w:bidi w:val="0"/>
-      </w:pPr>
+          <w:rtl/>
+        </w:rPr>
+      </w:pPr>
+    </w:p>
+    <w:p>
       <w:r>
         <w:t>bool</w:t>
       </w:r>
@@ -421,10 +417,10 @@
     <w:p>
       <w:r>
         <w:object w:dxaOrig="9026" w:dyaOrig="1710">
-          <v:shape id="_x0000_i1027" type="#_x0000_t75" style="width:451.4pt;height:85.75pt" o:ole="">
-            <v:imagedata r:id="rId10" o:title=""/>
+          <v:shape id="_x0000_i1027" type="#_x0000_t75" style="width:451.6pt;height:85.8pt" o:ole="">
+            <v:imagedata r:id="rId11" o:title=""/>
           </v:shape>
-          <o:OLEObject Type="Embed" ProgID="Word.OpenDocumentText.12" ShapeID="_x0000_i1027" DrawAspect="Content" ObjectID="_1598289155" r:id="rId11"/>
+          <o:OLEObject Type="Embed" ProgID="Word.OpenDocumentText.12" ShapeID="_x0000_i1027" DrawAspect="Content" ObjectID="_1600717036" r:id="rId12"/>
         </w:object>
       </w:r>
     </w:p>
@@ -622,15 +618,11 @@
     <w:p>
       <w:pPr>
         <w:rPr>
-          <w:rFonts w:hint="cs"/>
-          <w:rtl/>
-        </w:rPr>
-      </w:pPr>
-    </w:p>
-    <w:p>
-      <w:pPr>
-        <w:bidi w:val="0"/>
-      </w:pPr>
+          <w:rtl/>
+        </w:rPr>
+      </w:pPr>
+    </w:p>
+    <w:p>
       <w:r>
         <w:t>int</w:t>
       </w:r>
@@ -664,10 +656,10 @@
       </w:pPr>
       <w:r>
         <w:object w:dxaOrig="9026" w:dyaOrig="855">
-          <v:shape id="_x0000_i1028" type="#_x0000_t75" style="width:451.4pt;height:42.55pt" o:ole="">
-            <v:imagedata r:id="rId12" o:title=""/>
+          <v:shape id="_x0000_i1028" type="#_x0000_t75" style="width:451.6pt;height:42.6pt" o:ole="">
+            <v:imagedata r:id="rId13" o:title=""/>
           </v:shape>
-          <o:OLEObject Type="Embed" ProgID="Word.OpenDocumentText.12" ShapeID="_x0000_i1028" DrawAspect="Content" ObjectID="_1598289156" r:id="rId13"/>
+          <o:OLEObject Type="Embed" ProgID="Word.OpenDocumentText.12" ShapeID="_x0000_i1028" DrawAspect="Content" ObjectID="_1600717037" r:id="rId14"/>
         </w:object>
       </w:r>
     </w:p>
@@ -755,7 +747,6 @@
           </w:tcPr>
           <w:p>
             <w:pPr>
-              <w:jc w:val="center"/>
               <w:rPr>
                 <w:rtl/>
               </w:rPr>
@@ -783,7 +774,6 @@
           </w:tcPr>
           <w:p>
             <w:pPr>
-              <w:jc w:val="center"/>
               <w:rPr>
                 <w:rtl/>
               </w:rPr>
@@ -839,7 +829,6 @@
           </w:tcPr>
           <w:p>
             <w:pPr>
-              <w:jc w:val="center"/>
               <w:rPr>
                 <w:rtl/>
               </w:rPr>
@@ -860,7 +849,6 @@
           </w:tcPr>
           <w:p>
             <w:pPr>
-              <w:jc w:val="center"/>
               <w:rPr>
                 <w:rtl/>
               </w:rPr>
@@ -883,7 +871,6 @@
           </w:tcPr>
           <w:p>
             <w:pPr>
-              <w:jc w:val="center"/>
               <w:rPr>
                 <w:rtl/>
               </w:rPr>
@@ -900,7 +887,6 @@
           </w:tcPr>
           <w:p>
             <w:pPr>
-              <w:jc w:val="center"/>
               <w:rPr>
                 <w:rtl/>
               </w:rPr>
@@ -920,9 +906,6 @@
             <w:vAlign w:val="center"/>
           </w:tcPr>
           <w:p>
-            <w:pPr>
-              <w:jc w:val="center"/>
-            </w:pPr>
             <w:r>
               <w:t>[-32768,32767</w:t>
             </w:r>
@@ -937,9 +920,6 @@
             <w:vAlign w:val="center"/>
           </w:tcPr>
           <w:p>
-            <w:pPr>
-              <w:jc w:val="center"/>
-            </w:pPr>
             <w:r>
               <w:t>UNO</w:t>
             </w:r>
@@ -954,7 +934,6 @@
           </w:tcPr>
           <w:p>
             <w:pPr>
-              <w:jc w:val="center"/>
               <w:rPr>
                 <w:rtl/>
               </w:rPr>
@@ -971,7 +950,6 @@
           </w:tcPr>
           <w:p>
             <w:pPr>
-              <w:jc w:val="center"/>
               <w:rPr>
                 <w:rtl/>
               </w:rPr>
@@ -991,10 +969,6 @@
             <w:vAlign w:val="center"/>
           </w:tcPr>
           <w:p>
-            <w:pPr>
-              <w:bidi w:val="0"/>
-              <w:jc w:val="center"/>
-            </w:pPr>
             <w:r>
               <w:t>[</w:t>
             </w:r>
@@ -1030,9 +1004,6 @@
             <w:vAlign w:val="center"/>
           </w:tcPr>
           <w:p>
-            <w:pPr>
-              <w:jc w:val="center"/>
-            </w:pPr>
             <w:r>
               <w:t>Zero</w:t>
             </w:r>
@@ -1043,7 +1014,6 @@
     <w:p>
       <w:pPr>
         <w:rPr>
-          <w:rFonts w:hint="cs"/>
           <w:rtl/>
         </w:rPr>
       </w:pPr>
@@ -1093,15 +1063,11 @@
     <w:p>
       <w:pPr>
         <w:rPr>
-          <w:rFonts w:hint="cs"/>
-          <w:rtl/>
-        </w:rPr>
-      </w:pPr>
-    </w:p>
-    <w:p>
-      <w:pPr>
-        <w:bidi w:val="0"/>
-      </w:pPr>
+          <w:rtl/>
+        </w:rPr>
+      </w:pPr>
+    </w:p>
+    <w:p>
       <w:r>
         <w:t>float</w:t>
       </w:r>
@@ -1130,10 +1096,10 @@
       </w:pPr>
       <w:r>
         <w:object w:dxaOrig="9026" w:dyaOrig="570">
-          <v:shape id="_x0000_i1029" type="#_x0000_t75" style="width:451.4pt;height:28.8pt" o:ole="">
-            <v:imagedata r:id="rId14" o:title=""/>
+          <v:shape id="_x0000_i1029" type="#_x0000_t75" style="width:451.6pt;height:28.8pt" o:ole="">
+            <v:imagedata r:id="rId15" o:title=""/>
           </v:shape>
-          <o:OLEObject Type="Embed" ProgID="Word.OpenDocumentText.12" ShapeID="_x0000_i1029" DrawAspect="Content" ObjectID="_1598289157" r:id="rId15"/>
+          <o:OLEObject Type="Embed" ProgID="Word.OpenDocumentText.12" ShapeID="_x0000_i1029" DrawAspect="Content" ObjectID="_1600717038" r:id="rId16"/>
         </w:object>
       </w:r>
     </w:p>
@@ -1222,17 +1188,8 @@
         <w:t xml:space="preserve"> در محاسبات دقیق نیست و همین طور زمان زیادی را در محاسبات از میکروکنترلر می‌گیرد. بنابراین در کارهای دقیق و یا با سرعت بالا استفاده از آن توصیه نمی‌شود.</w:t>
       </w:r>
     </w:p>
-    <w:p>
-      <w:pPr>
-        <w:rPr>
-          <w:rFonts w:hint="cs"/>
-        </w:rPr>
-      </w:pPr>
-    </w:p>
-    <w:p>
-      <w:pPr>
-        <w:bidi w:val="0"/>
-      </w:pPr>
+    <w:p/>
+    <w:p>
       <w:r>
         <w:t>double</w:t>
       </w:r>
@@ -1284,15 +1241,11 @@
     <w:p>
       <w:pPr>
         <w:rPr>
-          <w:rFonts w:hint="cs"/>
-          <w:rtl/>
-        </w:rPr>
-      </w:pPr>
-    </w:p>
-    <w:p>
-      <w:pPr>
-        <w:bidi w:val="0"/>
-      </w:pPr>
+          <w:rtl/>
+        </w:rPr>
+      </w:pPr>
+    </w:p>
+    <w:p>
       <w:r>
         <w:t>long</w:t>
       </w:r>
@@ -1419,25 +1372,21 @@
       </w:pPr>
       <w:r>
         <w:object w:dxaOrig="9026" w:dyaOrig="855">
-          <v:shape id="_x0000_i1035" type="#_x0000_t75" style="width:451.4pt;height:42.55pt" o:ole="">
-            <v:imagedata r:id="rId16" o:title=""/>
+          <v:shape id="_x0000_i1030" type="#_x0000_t75" style="width:451.6pt;height:42.6pt" o:ole="">
+            <v:imagedata r:id="rId17" o:title=""/>
           </v:shape>
-          <o:OLEObject Type="Embed" ProgID="Word.OpenDocumentText.12" ShapeID="_x0000_i1035" DrawAspect="Content" ObjectID="_1598289158" r:id="rId17"/>
+          <o:OLEObject Type="Embed" ProgID="Word.OpenDocumentText.12" ShapeID="_x0000_i1030" DrawAspect="Content" ObjectID="_1600717039" r:id="rId18"/>
         </w:object>
       </w:r>
     </w:p>
     <w:p>
       <w:pPr>
         <w:rPr>
-          <w:rFonts w:hint="cs"/>
-          <w:rtl/>
-        </w:rPr>
-      </w:pPr>
-    </w:p>
-    <w:p>
-      <w:pPr>
-        <w:bidi w:val="0"/>
-      </w:pPr>
+          <w:rtl/>
+        </w:rPr>
+      </w:pPr>
+    </w:p>
+    <w:p>
       <w:r>
         <w:t>byte</w:t>
       </w:r>
@@ -1462,30 +1411,25 @@
     <w:p>
       <w:pPr>
         <w:rPr>
-          <w:rFonts w:hint="cs"/>
-          <w:rtl/>
-        </w:rPr>
-      </w:pPr>
-    </w:p>
-    <w:p>
-      <w:pPr>
-        <w:rPr>
-          <w:rtl/>
-        </w:rPr>
-      </w:pPr>
-    </w:p>
-    <w:p>
-      <w:pPr>
-        <w:rPr>
-          <w:rFonts w:hint="cs"/>
-          <w:rtl/>
-        </w:rPr>
-      </w:pPr>
-    </w:p>
-    <w:p>
-      <w:pPr>
-        <w:bidi w:val="0"/>
-      </w:pPr>
+          <w:rtl/>
+        </w:rPr>
+      </w:pPr>
+    </w:p>
+    <w:p>
+      <w:pPr>
+        <w:rPr>
+          <w:rtl/>
+        </w:rPr>
+      </w:pPr>
+    </w:p>
+    <w:p>
+      <w:pPr>
+        <w:rPr>
+          <w:rtl/>
+        </w:rPr>
+      </w:pPr>
+    </w:p>
+    <w:p>
       <w:r>
         <w:t>char</w:t>
       </w:r>
@@ -1512,10 +1456,10 @@
     <w:p>
       <w:r>
         <w:object w:dxaOrig="9026" w:dyaOrig="285">
-          <v:shape id="_x0000_i1030" type="#_x0000_t75" style="width:451.4pt;height:14.4pt" o:ole="">
-            <v:imagedata r:id="rId18" o:title=""/>
+          <v:shape id="_x0000_i1031" type="#_x0000_t75" style="width:451.6pt;height:14.4pt" o:ole="">
+            <v:imagedata r:id="rId19" o:title=""/>
           </v:shape>
-          <o:OLEObject Type="Embed" ProgID="Word.OpenDocumentText.12" ShapeID="_x0000_i1030" DrawAspect="Content" ObjectID="_1598289159" r:id="rId19"/>
+          <o:OLEObject Type="Embed" ProgID="Word.OpenDocumentText.12" ShapeID="_x0000_i1031" DrawAspect="Content" ObjectID="_1600717040" r:id="rId20"/>
         </w:object>
       </w:r>
     </w:p>
@@ -1561,7 +1505,22 @@
           <w:rFonts w:hint="cs"/>
           <w:rtl/>
         </w:rPr>
-        <w:t xml:space="preserve"> را اینجا ببینید. </w:t>
+        <w:t xml:space="preserve"> را </w:t>
+      </w:r>
+      <w:r>
+        <w:rPr>
+          <w:rFonts w:hint="cs"/>
+          <w:color w:val="5B9BD5" w:themeColor="accent1"/>
+          <w:rtl/>
+        </w:rPr>
+        <w:t xml:space="preserve">اینجا </w:t>
+      </w:r>
+      <w:r>
+        <w:rPr>
+          <w:rFonts w:hint="cs"/>
+          <w:rtl/>
+        </w:rPr>
+        <w:t xml:space="preserve">ببینید. </w:t>
       </w:r>
       <w:r>
         <w:rPr>
@@ -1593,10 +1552,10 @@
     <w:p>
       <w:r>
         <w:object w:dxaOrig="9026" w:dyaOrig="285">
-          <v:shape id="_x0000_i1031" type="#_x0000_t75" style="width:451.4pt;height:14.4pt" o:ole="">
-            <v:imagedata r:id="rId20" o:title=""/>
+          <v:shape id="_x0000_i1032" type="#_x0000_t75" style="width:451.6pt;height:14.4pt" o:ole="">
+            <v:imagedata r:id="rId21" o:title=""/>
           </v:shape>
-          <o:OLEObject Type="Embed" ProgID="Word.OpenDocumentText.12" ShapeID="_x0000_i1031" DrawAspect="Content" ObjectID="_1598289160" r:id="rId21"/>
+          <o:OLEObject Type="Embed" ProgID="Word.OpenDocumentText.12" ShapeID="_x0000_i1032" DrawAspect="Content" ObjectID="_1600717041" r:id="rId22"/>
         </w:object>
       </w:r>
     </w:p>
@@ -1625,9 +1584,6 @@
       </w:r>
     </w:p>
     <w:p>
-      <w:pPr>
-        <w:bidi w:val="0"/>
-      </w:pPr>
       <w:r>
         <w:t>array</w:t>
       </w:r>
@@ -1703,10 +1659,10 @@
       </w:pPr>
       <w:r>
         <w:object w:dxaOrig="9026" w:dyaOrig="1425">
-          <v:shape id="_x0000_i1032" type="#_x0000_t75" style="width:451.4pt;height:71.35pt" o:ole="">
-            <v:imagedata r:id="rId22" o:title=""/>
+          <v:shape id="_x0000_i1033" type="#_x0000_t75" style="width:451.6pt;height:71.4pt" o:ole="">
+            <v:imagedata r:id="rId23" o:title=""/>
           </v:shape>
-          <o:OLEObject Type="Embed" ProgID="Word.OpenDocumentText.12" ShapeID="_x0000_i1032" DrawAspect="Content" ObjectID="_1598289161" r:id="rId23"/>
+          <o:OLEObject Type="Embed" ProgID="Word.OpenDocumentText.12" ShapeID="_x0000_i1033" DrawAspect="Content" ObjectID="_1600717042" r:id="rId24"/>
         </w:object>
       </w:r>
     </w:p>
@@ -1994,10 +1950,10 @@
       </w:pPr>
       <w:r>
         <w:object w:dxaOrig="9026" w:dyaOrig="1140">
-          <v:shape id="_x0000_i1034" type="#_x0000_t75" style="width:451.4pt;height:56.95pt" o:ole="">
-            <v:imagedata r:id="rId24" o:title=""/>
+          <v:shape id="_x0000_i1034" type="#_x0000_t75" style="width:451.6pt;height:57pt" o:ole="">
+            <v:imagedata r:id="rId25" o:title=""/>
           </v:shape>
-          <o:OLEObject Type="Embed" ProgID="Word.OpenDocumentText.12" ShapeID="_x0000_i1034" DrawAspect="Content" ObjectID="_1598289162" r:id="rId25"/>
+          <o:OLEObject Type="Embed" ProgID="Word.OpenDocumentText.12" ShapeID="_x0000_i1034" DrawAspect="Content" ObjectID="_1600717043" r:id="rId26"/>
         </w:object>
       </w:r>
     </w:p>
@@ -2060,22 +2016,15 @@
       </w:pPr>
       <w:r>
         <w:object w:dxaOrig="9026" w:dyaOrig="855">
-          <v:shape id="_x0000_i1033" type="#_x0000_t75" style="width:451.4pt;height:42.55pt" o:ole="">
-            <v:imagedata r:id="rId26" o:title=""/>
+          <v:shape id="_x0000_i1035" type="#_x0000_t75" style="width:451.6pt;height:42.6pt" o:ole="">
+            <v:imagedata r:id="rId27" o:title=""/>
           </v:shape>
-          <o:OLEObject Type="Embed" ProgID="Word.OpenDocumentText.12" ShapeID="_x0000_i1033" DrawAspect="Content" ObjectID="_1598289163" r:id="rId27"/>
+          <o:OLEObject Type="Embed" ProgID="Word.OpenDocumentText.12" ShapeID="_x0000_i1035" DrawAspect="Content" ObjectID="_1600717044" r:id="rId28"/>
         </w:object>
       </w:r>
     </w:p>
-    <w:p>
-      <w:pPr>
-        <w:bidi w:val="0"/>
-      </w:pPr>
-    </w:p>
-    <w:p>
-      <w:pPr>
-        <w:bidi w:val="0"/>
-      </w:pPr>
+    <w:p/>
+    <w:p>
       <w:r>
         <w:t>S</w:t>
       </w:r>
@@ -2086,17 +2035,355 @@
     <w:p>
       <w:pPr>
         <w:rPr>
-          <w:rFonts w:hint="cs"/>
-          <w:rtl/>
-        </w:rPr>
-      </w:pPr>
-      <w:bookmarkStart w:id="11" w:name="_GoBack"/>
-      <w:bookmarkEnd w:id="11"/>
-    </w:p>
-    <w:p>
-      <w:pPr>
-        <w:bidi w:val="0"/>
-      </w:pPr>
+          <w:rtl/>
+        </w:rPr>
+      </w:pPr>
+      <w:r>
+        <w:t>String</w:t>
+      </w:r>
+      <w:r>
+        <w:rPr>
+          <w:rFonts w:hint="cs"/>
+          <w:rtl/>
+        </w:rPr>
+        <w:t xml:space="preserve"> آرایه‌ای از کاراکترهاست. </w:t>
+      </w:r>
+      <w:r>
+        <w:rPr>
+          <w:rFonts w:hint="cs"/>
+          <w:rtl/>
+        </w:rPr>
+        <w:t>سینتکس آن به صورت زیر است</w:t>
+      </w:r>
+      <w:r>
+        <w:rPr>
+          <w:rFonts w:hint="cs"/>
+          <w:rtl/>
+        </w:rPr>
+        <w:t xml:space="preserve">: </w:t>
+      </w:r>
+    </w:p>
+    <w:bookmarkStart w:id="11" w:name="_MON_1600714825"/>
+    <w:bookmarkEnd w:id="11"/>
+    <w:p>
+      <w:pPr>
+        <w:rPr>
+          <w:rFonts w:hint="cs"/>
+          <w:rtl/>
+        </w:rPr>
+      </w:pPr>
+      <w:r>
+        <w:object w:dxaOrig="9026" w:dyaOrig="285">
+          <v:shape id="_x0000_i1036" type="#_x0000_t75" style="width:451.6pt;height:14.4pt" o:ole="">
+            <v:imagedata r:id="rId29" o:title=""/>
+          </v:shape>
+          <o:OLEObject Type="Embed" ProgID="Word.OpenDocumentText.12" ShapeID="_x0000_i1036" DrawAspect="Content" ObjectID="_1600717045" r:id="rId30"/>
+        </w:object>
+      </w:r>
+    </w:p>
+    <w:p>
+      <w:pPr>
+        <w:rPr>
+          <w:rtl/>
+        </w:rPr>
+      </w:pPr>
+      <w:r>
+        <w:rPr>
+          <w:rFonts w:hint="cs"/>
+          <w:rtl/>
+        </w:rPr>
+        <w:t xml:space="preserve">به </w:t>
+      </w:r>
+      <w:r>
+        <w:rPr>
+          <w:rFonts w:hint="cs"/>
+          <w:rtl/>
+        </w:rPr>
+        <w:t>تفاوت و شباهت‌ بین این</w:t>
+      </w:r>
+      <w:r>
+        <w:rPr>
+          <w:rFonts w:hint="cs"/>
+          <w:rtl/>
+        </w:rPr>
+        <w:t xml:space="preserve"> نحوه‌ی</w:t>
+      </w:r>
+      <w:r>
+        <w:rPr>
+          <w:rFonts w:hint="cs"/>
+          <w:rtl/>
+        </w:rPr>
+        <w:t xml:space="preserve"> </w:t>
+      </w:r>
+      <w:r>
+        <w:rPr>
+          <w:rFonts w:hint="cs"/>
+          <w:rtl/>
+        </w:rPr>
+        <w:t xml:space="preserve">ذخیره‌ی </w:t>
+      </w:r>
+      <w:r>
+        <w:t>hello</w:t>
+      </w:r>
+      <w:r>
+        <w:rPr>
+          <w:rFonts w:hint="cs"/>
+          <w:rtl/>
+        </w:rPr>
+        <w:t xml:space="preserve"> و استفاده از آرایه‌ی کاراکتری </w:t>
+      </w:r>
+      <w:r>
+        <w:rPr>
+          <w:rFonts w:hint="cs"/>
+          <w:color w:val="5B9BD5" w:themeColor="accent1"/>
+          <w:rtl/>
+        </w:rPr>
+        <w:t xml:space="preserve">در بخش </w:t>
+      </w:r>
+      <w:r>
+        <w:rPr>
+          <w:color w:val="5B9BD5" w:themeColor="accent1"/>
+        </w:rPr>
+        <w:t>array</w:t>
+      </w:r>
+      <w:r>
+        <w:rPr>
+          <w:rFonts w:hint="cs"/>
+          <w:color w:val="5B9BD5" w:themeColor="accent1"/>
+          <w:rtl/>
+        </w:rPr>
+        <w:t xml:space="preserve"> </w:t>
+      </w:r>
+      <w:r>
+        <w:rPr>
+          <w:rFonts w:hint="cs"/>
+          <w:rtl/>
+        </w:rPr>
+        <w:t xml:space="preserve">دقت کنید. در آن جا برای ذخیره‌ی این کلمه آرایه‌ای 6 خانه‌ای از نوع </w:t>
+      </w:r>
+      <w:r>
+        <w:t>char</w:t>
+      </w:r>
+      <w:r>
+        <w:rPr>
+          <w:rFonts w:hint="cs"/>
+          <w:rtl/>
+        </w:rPr>
+        <w:t xml:space="preserve"> درست کردیم. اما در این جا، مستقیما به متغیرمان مقدار </w:t>
+      </w:r>
+      <w:r>
+        <w:t>"hello"</w:t>
+      </w:r>
+      <w:r>
+        <w:rPr>
+          <w:rFonts w:hint="cs"/>
+          <w:rtl/>
+        </w:rPr>
+        <w:t xml:space="preserve"> را دادیم. در حقیقت متغیر </w:t>
+      </w:r>
+      <w:r>
+        <w:t>String</w:t>
+      </w:r>
+      <w:r>
+        <w:rPr>
+          <w:rFonts w:hint="cs"/>
+          <w:rtl/>
+        </w:rPr>
+        <w:t xml:space="preserve"> همان کار تعریف آرایه‌ی از نوع </w:t>
+      </w:r>
+      <w:r>
+        <w:t>char</w:t>
+      </w:r>
+      <w:r>
+        <w:rPr>
+          <w:rFonts w:hint="cs"/>
+          <w:rtl/>
+        </w:rPr>
+        <w:t xml:space="preserve"> را برای ما انجام می‌دهد. </w:t>
+      </w:r>
+    </w:p>
+    <w:p>
+      <w:pPr>
+        <w:rPr>
+          <w:rFonts w:hint="cs"/>
+          <w:rtl/>
+        </w:rPr>
+      </w:pPr>
+      <w:r>
+        <w:rPr>
+          <w:rFonts w:hint="cs"/>
+          <w:color w:val="FF0000"/>
+          <w:rtl/>
+        </w:rPr>
+        <w:t>توجه:</w:t>
+      </w:r>
+      <w:r>
+        <w:rPr>
+          <w:rFonts w:hint="cs"/>
+          <w:color w:val="FF0000"/>
+          <w:rtl/>
+        </w:rPr>
+        <w:t xml:space="preserve"> </w:t>
+      </w:r>
+      <w:r>
+        <w:rPr>
+          <w:rFonts w:hint="cs"/>
+          <w:rtl/>
+        </w:rPr>
+        <w:t xml:space="preserve">مقدار متغیر </w:t>
+      </w:r>
+      <w:r>
+        <w:t>String</w:t>
+      </w:r>
+      <w:r>
+        <w:rPr>
+          <w:rFonts w:hint="cs"/>
+          <w:rtl/>
+        </w:rPr>
+        <w:t xml:space="preserve"> حتما باید داخل " " (دابل کوتیشن) قرار بگیرد نه </w:t>
+      </w:r>
+      <w:r>
+        <w:t>' '</w:t>
+      </w:r>
+      <w:r>
+        <w:rPr>
+          <w:rFonts w:hint="cs"/>
+          <w:rtl/>
+        </w:rPr>
+        <w:t xml:space="preserve"> (سینگل کوتیشن). سینگل کوتیشن برای مقداردهی یک </w:t>
+      </w:r>
+      <w:r>
+        <w:t xml:space="preserve">char </w:t>
+      </w:r>
+      <w:r>
+        <w:rPr>
+          <w:rFonts w:hint="cs"/>
+          <w:rtl/>
+        </w:rPr>
+        <w:t xml:space="preserve"> کاربرد دارد.</w:t>
+      </w:r>
+    </w:p>
+    <w:p>
+      <w:pPr>
+        <w:rPr>
+          <w:rFonts w:hint="cs"/>
+          <w:rtl/>
+        </w:rPr>
+      </w:pPr>
+      <w:r>
+        <w:rPr>
+          <w:rFonts w:hint="cs"/>
+          <w:color w:val="FF0000"/>
+          <w:rtl/>
+        </w:rPr>
+        <w:t xml:space="preserve">توجه: </w:t>
+      </w:r>
+      <w:r>
+        <w:rPr>
+          <w:rFonts w:hint="cs"/>
+          <w:rtl/>
+        </w:rPr>
+        <w:t xml:space="preserve">به بزرگ بودن </w:t>
+      </w:r>
+      <w:r>
+        <w:t>S</w:t>
+      </w:r>
+      <w:r>
+        <w:rPr>
+          <w:rFonts w:hint="cs"/>
+          <w:rtl/>
+        </w:rPr>
+        <w:t xml:space="preserve"> در نام این متغیر توجه کنید.</w:t>
+      </w:r>
+    </w:p>
+    <w:p>
+      <w:pPr>
+        <w:rPr>
+          <w:rFonts w:hint="cs"/>
+          <w:rtl/>
+        </w:rPr>
+      </w:pPr>
+      <w:r>
+        <w:rPr>
+          <w:rFonts w:hint="cs"/>
+          <w:color w:val="FF0000"/>
+          <w:rtl/>
+        </w:rPr>
+        <w:t xml:space="preserve">توجه: </w:t>
+      </w:r>
+      <w:r>
+        <w:t>string</w:t>
+      </w:r>
+      <w:r>
+        <w:rPr>
+          <w:rFonts w:hint="cs"/>
+          <w:rtl/>
+        </w:rPr>
+        <w:t xml:space="preserve"> و </w:t>
+      </w:r>
+      <w:r>
+        <w:t xml:space="preserve">String </w:t>
+      </w:r>
+      <w:r>
+        <w:rPr>
+          <w:rFonts w:hint="cs"/>
+          <w:rtl/>
+        </w:rPr>
+        <w:t xml:space="preserve"> تفاوت دارند. </w:t>
+      </w:r>
+      <w:r>
+        <w:rPr>
+          <w:rFonts w:hint="cs"/>
+          <w:rtl/>
+        </w:rPr>
+        <w:t xml:space="preserve">به </w:t>
+      </w:r>
+      <w:r>
+        <w:rPr>
+          <w:rFonts w:hint="cs"/>
+          <w:rtl/>
+        </w:rPr>
+        <w:t xml:space="preserve">آن متغیری که از راه روش تعریف آرایه از نوع </w:t>
+      </w:r>
+      <w:r>
+        <w:t>char</w:t>
+      </w:r>
+      <w:r>
+        <w:rPr>
+          <w:rFonts w:hint="cs"/>
+          <w:rtl/>
+        </w:rPr>
+        <w:t xml:space="preserve"> درست شود </w:t>
+      </w:r>
+      <w:r>
+        <w:t xml:space="preserve">string </w:t>
+      </w:r>
+      <w:r>
+        <w:rPr>
+          <w:rFonts w:hint="cs"/>
+          <w:rtl/>
+        </w:rPr>
+        <w:t xml:space="preserve"> می‌گویند و به متغیری که از روش دوم درست شود </w:t>
+      </w:r>
+      <w:r>
+        <w:t>St</w:t>
+      </w:r>
+      <w:r>
+        <w:t>ri</w:t>
+      </w:r>
+      <w:r>
+        <w:t>ng</w:t>
+      </w:r>
+      <w:r>
+        <w:rPr>
+          <w:rFonts w:hint="cs"/>
+          <w:rtl/>
+        </w:rPr>
+        <w:t>.</w:t>
+      </w:r>
+    </w:p>
+    <w:p/>
+    <w:p>
       <w:r>
         <w:t>unsigned</w:t>
       </w:r>
@@ -2104,24 +2391,171 @@
     <w:p>
       <w:pPr>
         <w:rPr>
-          <w:rFonts w:hint="cs"/>
-        </w:rPr>
-      </w:pPr>
-    </w:p>
-    <w:p>
-      <w:pPr>
-        <w:bidi w:val="0"/>
-      </w:pPr>
-      <w:r>
-        <w:t>conversion</w:t>
-      </w:r>
-    </w:p>
-    <w:p>
-      <w:pPr>
-        <w:rPr>
-          <w:rFonts w:hint="cs"/>
-        </w:rPr>
-      </w:pPr>
+          <w:rtl/>
+        </w:rPr>
+      </w:pPr>
+      <w:r>
+        <w:rPr>
+          <w:rFonts w:hint="cs"/>
+          <w:rtl/>
+        </w:rPr>
+        <w:t xml:space="preserve">نوشتن </w:t>
+      </w:r>
+      <w:r>
+        <w:t>unsigned</w:t>
+      </w:r>
+      <w:r>
+        <w:rPr>
+          <w:rFonts w:hint="cs"/>
+          <w:rtl/>
+        </w:rPr>
+        <w:t xml:space="preserve"> قبل از </w:t>
+      </w:r>
+      <w:r>
+        <w:t>int</w:t>
+      </w:r>
+      <w:r>
+        <w:rPr>
+          <w:rFonts w:hint="cs"/>
+          <w:rtl/>
+        </w:rPr>
+        <w:t xml:space="preserve"> و </w:t>
+      </w:r>
+      <w:r>
+        <w:t>long</w:t>
+      </w:r>
+      <w:r>
+        <w:rPr>
+          <w:rFonts w:hint="cs"/>
+          <w:rtl/>
+        </w:rPr>
+        <w:t xml:space="preserve"> این متغیرها را به متغیرهایی تبدیل می‌کند که فقط عدد بی علامت (</w:t>
+      </w:r>
+      <w:r>
+        <w:rPr>
+          <w:rFonts w:hint="cs"/>
+          <w:rtl/>
+        </w:rPr>
+        <w:t xml:space="preserve">مثبت و صفر) می‌پذیرند. از آن جا که مقدار حافظه‌ی اختصاص داده به این متغیرها تغییر نمی‌کند، پس بازه‌ی </w:t>
+      </w:r>
+      <w:r>
+        <w:rPr>
+          <w:rFonts w:hint="cs"/>
+          <w:rtl/>
+        </w:rPr>
+        <w:t>مقدارگیری این متغیرها در بخش مثبت اعداد دوبرابر می‌شود. به مثال</w:t>
+      </w:r>
+      <w:r>
+        <w:rPr>
+          <w:rFonts w:hint="cs"/>
+          <w:rtl/>
+        </w:rPr>
+        <w:t>‌های</w:t>
+      </w:r>
+      <w:r>
+        <w:rPr>
+          <w:rFonts w:hint="cs"/>
+          <w:rtl/>
+        </w:rPr>
+        <w:t xml:space="preserve"> زیر دقت کنید: </w:t>
+      </w:r>
+    </w:p>
+    <w:bookmarkStart w:id="12" w:name="_MON_1600716644"/>
+    <w:bookmarkEnd w:id="12"/>
+    <w:p>
+      <w:pPr>
+        <w:rPr>
+          <w:rFonts w:hint="cs"/>
+        </w:rPr>
+      </w:pPr>
+      <w:r>
+        <w:object w:dxaOrig="9026" w:dyaOrig="570">
+          <v:shape id="_x0000_i1037" type="#_x0000_t75" style="width:451.6pt;height:28.2pt" o:ole="">
+            <v:imagedata r:id="rId31" o:title=""/>
+          </v:shape>
+          <o:OLEObject Type="Embed" ProgID="Word.OpenDocumentText.12" ShapeID="_x0000_i1037" DrawAspect="Content" ObjectID="_1600717046" r:id="rId32"/>
+        </w:object>
+      </w:r>
+    </w:p>
+    <w:p>
+      <w:r>
+        <w:t>const</w:t>
+      </w:r>
+    </w:p>
+    <w:p>
+      <w:r>
+        <w:rPr>
+          <w:rFonts w:hint="cs"/>
+          <w:rtl/>
+        </w:rPr>
+        <w:t xml:space="preserve">گاهی لازم است متغیری تعریف کنیم که مقدارش به هیچ وجه تغییر نکند. در این صورت باید </w:t>
+      </w:r>
+      <w:r>
+        <w:t>const</w:t>
+      </w:r>
+      <w:r>
+        <w:rPr>
+          <w:rFonts w:hint="cs"/>
+          <w:rtl/>
+        </w:rPr>
+        <w:t xml:space="preserve"> را قبل از نوع متغیرمان ب</w:t>
+      </w:r>
+      <w:r>
+        <w:rPr>
+          <w:rFonts w:hint="cs"/>
+          <w:rtl/>
+        </w:rPr>
+        <w:t>گذاریم:</w:t>
+      </w:r>
+    </w:p>
+    <w:bookmarkStart w:id="13" w:name="_MON_1600716928"/>
+    <w:bookmarkEnd w:id="13"/>
+    <w:p>
+      <w:pPr>
+        <w:rPr>
+          <w:rtl/>
+        </w:rPr>
+      </w:pPr>
+      <w:r>
+        <w:object w:dxaOrig="9026" w:dyaOrig="570">
+          <v:shape id="_x0000_i1038" type="#_x0000_t75" style="width:451.6pt;height:28.2pt" o:ole="">
+            <v:imagedata r:id="rId33" o:title=""/>
+          </v:shape>
+          <o:OLEObject Type="Embed" ProgID="Word.OpenDocumentText.12" ShapeID="_x0000_i1038" DrawAspect="Content" ObjectID="_1600717047" r:id="rId34"/>
+        </w:object>
+      </w:r>
+    </w:p>
+    <w:p>
+      <w:pPr>
+        <w:rPr>
+          <w:rtl/>
+        </w:rPr>
+      </w:pPr>
+      <w:r>
+        <w:rPr>
+          <w:rFonts w:hint="cs"/>
+          <w:rtl/>
+        </w:rPr>
+        <w:lastRenderedPageBreak/>
+        <w:t xml:space="preserve">دقت کنید که متغیری که با </w:t>
+      </w:r>
+      <w:r>
+        <w:t>const</w:t>
+      </w:r>
+      <w:r>
+        <w:rPr>
+          <w:rFonts w:hint="cs"/>
+          <w:rtl/>
+        </w:rPr>
+        <w:t xml:space="preserve"> تعریف شده است فقط یک بار می‌تواند مقداردهی شود. </w:t>
+      </w:r>
+    </w:p>
+    <w:p>
+      <w:r>
+        <w:t>static</w:t>
+      </w:r>
+      <w:bookmarkStart w:id="14" w:name="_GoBack"/>
+      <w:bookmarkEnd w:id="14"/>
     </w:p>
     <w:sectPr>
       <w:pgSz w:w="11906" w:h="16838"/>
@@ -2941,4 +3375,16 @@
     </a:ext>
   </a:extLst>
 </a:theme>
+</file>
+
+<file path=customXml/item1.xml><?xml version="1.0" encoding="utf-8"?>
+<b:Sources xmlns:b="http://schemas.openxmlformats.org/officeDocument/2006/bibliography" xmlns="http://schemas.openxmlformats.org/officeDocument/2006/bibliography" SelectedStyle="\APASixthEditionOfficeOnline.xsl" StyleName="APA" Version="6"/>
+</file>
+
+<file path=customXml/itemProps1.xml><?xml version="1.0" encoding="utf-8"?>
+<ds:datastoreItem xmlns:ds="http://schemas.openxmlformats.org/officeDocument/2006/customXml" ds:itemID="{329C187A-843B-476A-A7CE-E917356D4FBF}">
+  <ds:schemaRefs>
+    <ds:schemaRef ds:uri="http://schemas.openxmlformats.org/officeDocument/2006/bibliography"/>
+  </ds:schemaRefs>
+</ds:datastoreItem>
 </file>
</xml_diff>

<commit_message>
eslahat ta akhar fasle 5
</commit_message>
<xml_diff>
--- a/محتویات دوره آموزشی/فصل 2/2-3 انواع متغیر/جزوه/نوشته ها/جزوه 2-3.docx
+++ b/محتویات دوره آموزشی/فصل 2/2-3 انواع متغیر/جزوه/نوشته ها/جزوه 2-3.docx
@@ -1,6 +1,6 @@
 
 <file path=word/document.xml><?xml version="1.0" encoding="utf-8"?>
-<w:document xmlns:wpc="http://schemas.microsoft.com/office/word/2010/wordprocessingCanvas" xmlns:cx="http://schemas.microsoft.com/office/drawing/2014/chartex" xmlns:cx1="http://schemas.microsoft.com/office/drawing/2015/9/8/chartex" xmlns:cx2="http://schemas.microsoft.com/office/drawing/2015/10/21/chartex" xmlns:cx3="http://schemas.microsoft.com/office/drawing/2016/5/9/chartex" xmlns:cx4="http://schemas.microsoft.com/office/drawing/2016/5/10/chartex" xmlns:cx5="http://schemas.microsoft.com/office/drawing/2016/5/11/chartex" xmlns:cx6="http://schemas.microsoft.com/office/drawing/2016/5/12/chartex" xmlns:cx7="http://schemas.microsoft.com/office/drawing/2016/5/13/chartex" xmlns:cx8="http://schemas.microsoft.com/office/drawing/2016/5/14/chartex" xmlns:mc="http://schemas.openxmlformats.org/markup-compatibility/2006" xmlns:aink="http://schemas.microsoft.com/office/drawing/2016/ink" xmlns:am3d="http://schemas.microsoft.com/office/drawing/2017/model3d" xmlns:o="urn:schemas-microsoft-com:office:office" xmlns:r="http://schemas.openxmlformats.org/officeDocument/2006/relationships" xmlns:m="http://schemas.openxmlformats.org/officeDocument/2006/math" xmlns:v="urn:schemas-microsoft-com:vml" xmlns:wp14="http://schemas.microsoft.com/office/word/2010/wordprocessingDrawing" xmlns:wp="http://schemas.openxmlformats.org/drawingml/2006/wordprocessingDrawing" xmlns:w10="urn:schemas-microsoft-com:office:word" xmlns:w="http://schemas.openxmlformats.org/wordprocessingml/2006/main" xmlns:w14="http://schemas.microsoft.com/office/word/2010/wordml" xmlns:w15="http://schemas.microsoft.com/office/word/2012/wordml" xmlns:w16cid="http://schemas.microsoft.com/office/word/2016/wordml/cid" xmlns:w16se="http://schemas.microsoft.com/office/word/2015/wordml/symex" xmlns:wpg="http://schemas.microsoft.com/office/word/2010/wordprocessingGroup" xmlns:wpi="http://schemas.microsoft.com/office/word/2010/wordprocessingInk" xmlns:wne="http://schemas.microsoft.com/office/word/2006/wordml" xmlns:wps="http://schemas.microsoft.com/office/word/2010/wordprocessingShape" mc:Ignorable="w14 w15 w16se w16cid wp14">
+<w:document xmlns:wpc="http://schemas.microsoft.com/office/word/2010/wordprocessingCanvas" xmlns:mc="http://schemas.openxmlformats.org/markup-compatibility/2006" xmlns:o="urn:schemas-microsoft-com:office:office" xmlns:r="http://schemas.openxmlformats.org/officeDocument/2006/relationships" xmlns:m="http://schemas.openxmlformats.org/officeDocument/2006/math" xmlns:v="urn:schemas-microsoft-com:vml" xmlns:wp14="http://schemas.microsoft.com/office/word/2010/wordprocessingDrawing" xmlns:wp="http://schemas.openxmlformats.org/drawingml/2006/wordprocessingDrawing" xmlns:w10="urn:schemas-microsoft-com:office:word" xmlns:w="http://schemas.openxmlformats.org/wordprocessingml/2006/main" xmlns:w14="http://schemas.microsoft.com/office/word/2010/wordml" xmlns:w15="http://schemas.microsoft.com/office/word/2012/wordml" xmlns:wpg="http://schemas.microsoft.com/office/word/2010/wordprocessingGroup" xmlns:wpi="http://schemas.microsoft.com/office/word/2010/wordprocessingInk" xmlns:wne="http://schemas.microsoft.com/office/word/2006/wordml" xmlns:wps="http://schemas.microsoft.com/office/word/2010/wordprocessingShape" mc:Ignorable="w14 w15 wp14">
   <w:body>
     <w:p>
       <w:pPr>
@@ -210,10 +210,10 @@
             <v:path o:extrusionok="f" gradientshapeok="t" o:connecttype="rect"/>
             <o:lock v:ext="edit" aspectratio="t"/>
           </v:shapetype>
-          <v:shape id="_x0000_i1025" type="#_x0000_t75" style="width:451.2pt;height:14.4pt" o:ole="">
+          <v:shape id="_x0000_i1025" type="#_x0000_t75" style="width:451.5pt;height:14.25pt" o:ole="">
             <v:imagedata r:id="rId8" o:title=""/>
           </v:shape>
-          <o:OLEObject Type="Embed" ProgID="Word.OpenDocumentText.12" ShapeID="_x0000_i1025" DrawAspect="Content" ObjectID="_1616930404" r:id="rId9"/>
+          <o:OLEObject Type="Embed" ProgID="Word.OpenDocumentText.12" ShapeID="_x0000_i1025" DrawAspect="Content" ObjectID="_1617261409" r:id="rId9"/>
         </w:object>
       </w:r>
     </w:p>
@@ -230,11 +230,9 @@
         </w:rPr>
         <w:t xml:space="preserve">که </w:t>
       </w:r>
-      <w:proofErr w:type="spellStart"/>
       <w:r>
         <w:t>DataType</w:t>
       </w:r>
-      <w:proofErr w:type="spellEnd"/>
       <w:r>
         <w:rPr>
           <w:rFonts w:hint="cs"/>
@@ -296,10 +294,10 @@
     <w:p>
       <w:r>
         <w:object w:dxaOrig="9026" w:dyaOrig="570" w14:anchorId="75200F08">
-          <v:shape id="_x0000_i1026" type="#_x0000_t75" style="width:451.2pt;height:28.5pt" o:ole="">
+          <v:shape id="_x0000_i1026" type="#_x0000_t75" style="width:451.5pt;height:28.5pt" o:ole="">
             <v:imagedata r:id="rId10" o:title=""/>
           </v:shape>
-          <o:OLEObject Type="Embed" ProgID="Word.OpenDocumentText.12" ShapeID="_x0000_i1026" DrawAspect="Content" ObjectID="_1616930405" r:id="rId11"/>
+          <o:OLEObject Type="Embed" ProgID="Word.OpenDocumentText.12" ShapeID="_x0000_i1026" DrawAspect="Content" ObjectID="_1617261410" r:id="rId11"/>
         </w:object>
       </w:r>
     </w:p>
@@ -401,16 +399,11 @@
       <w:r>
         <w:t>(</w:t>
       </w:r>
-      <w:proofErr w:type="spellStart"/>
       <w:r>
         <w:t>b</w:t>
       </w:r>
       <w:r>
-        <w:t>oolean</w:t>
-      </w:r>
-      <w:proofErr w:type="spellEnd"/>
-      <w:r>
-        <w:t xml:space="preserve">) </w:t>
+        <w:t xml:space="preserve">oolean) </w:t>
       </w:r>
     </w:p>
     <w:p>
@@ -463,10 +456,10 @@
     <w:p>
       <w:r>
         <w:object w:dxaOrig="9026" w:dyaOrig="1710" w14:anchorId="69EDAC7A">
-          <v:shape id="_x0000_i1027" type="#_x0000_t75" style="width:451.2pt;height:85.5pt" o:ole="">
+          <v:shape id="_x0000_i1027" type="#_x0000_t75" style="width:451.5pt;height:85.5pt" o:ole="">
             <v:imagedata r:id="rId12" o:title=""/>
           </v:shape>
-          <o:OLEObject Type="Embed" ProgID="Word.OpenDocumentText.12" ShapeID="_x0000_i1027" DrawAspect="Content" ObjectID="_1616930406" r:id="rId13"/>
+          <o:OLEObject Type="Embed" ProgID="Word.OpenDocumentText.12" ShapeID="_x0000_i1027" DrawAspect="Content" ObjectID="_1617261411" r:id="rId13"/>
         </w:object>
       </w:r>
     </w:p>
@@ -518,11 +511,9 @@
         </w:rPr>
         <w:t>"</w:t>
       </w:r>
-      <w:proofErr w:type="spellStart"/>
       <w:r>
         <w:t>ali</w:t>
       </w:r>
-      <w:proofErr w:type="spellEnd"/>
       <w:r>
         <w:rPr>
           <w:rFonts w:hint="cs"/>
@@ -601,26 +592,15 @@
         </w:rPr>
       </w:pPr>
       <w:commentRangeStart w:id="3"/>
-      <w:proofErr w:type="spellStart"/>
-      <w:proofErr w:type="gramStart"/>
       <w:r>
         <w:t>boolean</w:t>
       </w:r>
-      <w:proofErr w:type="spellEnd"/>
-      <w:r>
-        <w:rPr>
-          <w:rFonts w:hint="cs"/>
-          <w:rtl/>
-        </w:rPr>
-        <w:t xml:space="preserve">  نیز</w:t>
-      </w:r>
-      <w:proofErr w:type="gramEnd"/>
-      <w:r>
-        <w:rPr>
-          <w:rFonts w:hint="cs"/>
-          <w:rtl/>
-        </w:rPr>
-        <w:t xml:space="preserve"> کاملا مانند </w:t>
+      <w:r>
+        <w:rPr>
+          <w:rFonts w:hint="cs"/>
+          <w:rtl/>
+        </w:rPr>
+        <w:t xml:space="preserve">  نیز کاملا مانند </w:t>
       </w:r>
       <w:r>
         <w:t>bool</w:t>
@@ -654,7 +634,7 @@
           <w:rFonts w:hint="cs"/>
           <w:rtl/>
         </w:rPr>
-        <w:t xml:space="preserve"> از آن استفاده نشود. </w:t>
+        <w:t xml:space="preserve"> استفاده نشود. </w:t>
       </w:r>
       <w:commentRangeEnd w:id="3"/>
       <w:r>
@@ -705,10 +685,10 @@
       </w:pPr>
       <w:r>
         <w:object w:dxaOrig="9026" w:dyaOrig="855" w14:anchorId="5DFEA6D9">
-          <v:shape id="_x0000_i1028" type="#_x0000_t75" style="width:451.2pt;height:42.9pt" o:ole="">
-            <v:imagedata r:id="rId17" o:title=""/>
+          <v:shape id="_x0000_i1028" type="#_x0000_t75" style="width:451.5pt;height:42.75pt" o:ole="">
+            <v:imagedata r:id="rId16" o:title=""/>
           </v:shape>
-          <o:OLEObject Type="Embed" ProgID="Word.OpenDocumentText.12" ShapeID="_x0000_i1028" DrawAspect="Content" ObjectID="_1616930407" r:id="rId18"/>
+          <o:OLEObject Type="Embed" ProgID="Word.OpenDocumentText.12" ShapeID="_x0000_i1028" DrawAspect="Content" ObjectID="_1617261412" r:id="rId17"/>
         </w:object>
       </w:r>
     </w:p>
@@ -765,8 +745,18 @@
           <w:rFonts w:hint="cs"/>
           <w:rtl/>
         </w:rPr>
-        <w:t>این جدول</w:t>
-      </w:r>
+        <w:t xml:space="preserve">این </w:t>
+      </w:r>
+      <w:hyperlink r:id="rId18" w:history="1">
+        <w:r>
+          <w:rPr>
+            <w:rStyle w:val="Hyperlink"/>
+            <w:rFonts w:hint="cs"/>
+            <w:rtl/>
+          </w:rPr>
+          <w:t>جدول</w:t>
+        </w:r>
+      </w:hyperlink>
       <w:r>
         <w:rPr>
           <w:rFonts w:hint="cs"/>
@@ -924,11 +914,9 @@
                 <w:rtl/>
               </w:rPr>
             </w:pPr>
-            <w:proofErr w:type="spellStart"/>
             <w:r>
               <w:t>ATmega</w:t>
             </w:r>
-            <w:proofErr w:type="spellEnd"/>
           </w:p>
         </w:tc>
         <w:tc>
@@ -1156,10 +1144,10 @@
       </w:pPr>
       <w:r>
         <w:object w:dxaOrig="9026" w:dyaOrig="570" w14:anchorId="0D53CD91">
-          <v:shape id="_x0000_i1029" type="#_x0000_t75" style="width:451.2pt;height:28.5pt" o:ole="">
+          <v:shape id="_x0000_i1029" type="#_x0000_t75" style="width:451.5pt;height:28.5pt" o:ole="">
             <v:imagedata r:id="rId19" o:title=""/>
           </v:shape>
-          <o:OLEObject Type="Embed" ProgID="Word.OpenDocumentText.12" ShapeID="_x0000_i1029" DrawAspect="Content" ObjectID="_1616930408" r:id="rId20"/>
+          <o:OLEObject Type="Embed" ProgID="Word.OpenDocumentText.12" ShapeID="_x0000_i1029" DrawAspect="Content" ObjectID="_1617261413" r:id="rId20"/>
         </w:object>
       </w:r>
     </w:p>
@@ -1207,11 +1195,11 @@
     <w:p>
       <w:pPr>
         <w:rPr>
+          <w:rFonts w:hint="cs"/>
           <w:rtl/>
         </w:rPr>
       </w:pPr>
       <w:commentRangeStart w:id="7"/>
-      <w:proofErr w:type="gramStart"/>
       <w:r>
         <w:t xml:space="preserve">float </w:t>
       </w:r>
@@ -1220,15 +1208,7 @@
           <w:rFonts w:hint="cs"/>
           <w:rtl/>
         </w:rPr>
-        <w:t xml:space="preserve"> تنها</w:t>
-      </w:r>
-      <w:proofErr w:type="gramEnd"/>
-      <w:r>
-        <w:rPr>
-          <w:rFonts w:hint="cs"/>
-          <w:rtl/>
-        </w:rPr>
-        <w:t xml:space="preserve"> می‌تواند تا 6 یا 7 رقم را در خود ذخیره کند که این تعداد شامل تمام رقم‌های عدد می‌شود نه فقط رقم‌های بعد از اعشار. </w:t>
+        <w:t xml:space="preserve"> تنها می‌تواند تا 6 یا 7 رقم را در خود ذخیره کند که این تعداد شامل تمام رقم‌های عدد می‌شود نه فقط رقم‌های بعد از اعشار. </w:t>
       </w:r>
       <w:commentRangeEnd w:id="7"/>
       <w:r>
@@ -1237,6 +1217,13 @@
           <w:rtl/>
         </w:rPr>
         <w:commentReference w:id="7"/>
+      </w:r>
+      <w:r>
+        <w:rPr>
+          <w:rFonts w:hint="cs"/>
+          <w:rtl/>
+        </w:rPr>
+        <w:t>دلیل این نام‌گذاری این است که مکان ممیز از قبل در این متغیر مشخص نیست و شناور است.</w:t>
       </w:r>
     </w:p>
     <w:p>
@@ -1328,11 +1315,6 @@
       </w:r>
     </w:p>
     <w:p>
-      <w:pPr>
-        <w:rPr>
-          <w:rtl/>
-        </w:rPr>
-      </w:pPr>
       <w:r>
         <w:t>long</w:t>
       </w:r>
@@ -1472,10 +1454,10 @@
       </w:pPr>
       <w:r>
         <w:object w:dxaOrig="9026" w:dyaOrig="855" w14:anchorId="6301FB61">
-          <v:shape id="_x0000_i1030" type="#_x0000_t75" style="width:451.2pt;height:42.9pt" o:ole="">
+          <v:shape id="_x0000_i1030" type="#_x0000_t75" style="width:451.5pt;height:42.75pt" o:ole="">
             <v:imagedata r:id="rId21" o:title=""/>
           </v:shape>
-          <o:OLEObject Type="Embed" ProgID="Word.OpenDocumentText.12" ShapeID="_x0000_i1030" DrawAspect="Content" ObjectID="_1616930409" r:id="rId22"/>
+          <o:OLEObject Type="Embed" ProgID="Word.OpenDocumentText.12" ShapeID="_x0000_i1030" DrawAspect="Content" ObjectID="_1617261414" r:id="rId22"/>
         </w:object>
       </w:r>
     </w:p>
@@ -1492,11 +1474,6 @@
       </w:r>
     </w:p>
     <w:p>
-      <w:pPr>
-        <w:rPr>
-          <w:rtl/>
-        </w:rPr>
-      </w:pPr>
       <w:commentRangeStart w:id="10"/>
       <w:r>
         <w:t>byte</w:t>
@@ -1524,59 +1501,20 @@
         <w:t>متغیری 8 بیتی (1 بایتی) است که اعداد صحیح بی‌علامت بین 0 تا 255 را ذخیره می‌کند.</w:t>
       </w:r>
     </w:p>
-    <w:p>
-      <w:pPr>
-        <w:rPr>
-          <w:rtl/>
-        </w:rPr>
-      </w:pPr>
-    </w:p>
-    <w:p>
-      <w:pPr>
-        <w:rPr>
-          <w:rtl/>
-        </w:rPr>
-      </w:pPr>
-    </w:p>
-    <w:p>
-      <w:pPr>
-        <w:rPr>
-          <w:rtl/>
-        </w:rPr>
-      </w:pPr>
-    </w:p>
-    <w:p>
-      <w:r>
-        <w:lastRenderedPageBreak/>
-        <w:t>char</w:t>
-      </w:r>
-    </w:p>
-    <w:p>
-      <w:pPr>
-        <w:rPr>
-          <w:rtl/>
-        </w:rPr>
-      </w:pPr>
-      <w:r>
-        <w:t>char</w:t>
-      </w:r>
-      <w:r>
-        <w:rPr>
-          <w:rFonts w:hint="cs"/>
-          <w:rtl/>
-        </w:rPr>
-        <w:t xml:space="preserve"> برای ذخیره‌سازی کاراکترها به‌کار می‌رود. این متغیر 1 بایت از حافظه را می‌گیرد و فقط یک کاراکتر را در آن ذخیره می‌کند. کد زیر نحوه‌ی تعریف این متغیر را نشان می‌دهد:</w:t>
-      </w:r>
-    </w:p>
-    <w:bookmarkStart w:id="11" w:name="_MON_1597951293"/>
+    <w:bookmarkStart w:id="11" w:name="_MON_1617260855"/>
     <w:bookmarkEnd w:id="11"/>
     <w:p>
-      <w:r>
-        <w:object w:dxaOrig="9026" w:dyaOrig="285" w14:anchorId="5E15B1EC">
-          <v:shape id="_x0000_i1031" type="#_x0000_t75" style="width:451.2pt;height:14.4pt" o:ole="">
+      <w:pPr>
+        <w:rPr>
+          <w:rtl/>
+        </w:rPr>
+      </w:pPr>
+      <w:r>
+        <w:object w:dxaOrig="9026" w:dyaOrig="285" w14:anchorId="2A73969E">
+          <v:shape id="_x0000_i1041" type="#_x0000_t75" style="width:451.5pt;height:14.25pt" o:ole="">
             <v:imagedata r:id="rId23" o:title=""/>
           </v:shape>
-          <o:OLEObject Type="Embed" ProgID="Word.OpenDocumentText.12" ShapeID="_x0000_i1031" DrawAspect="Content" ObjectID="_1616930410" r:id="rId24"/>
+          <o:OLEObject Type="Embed" ProgID="Word.OpenDocumentText.12" ShapeID="_x0000_i1041" DrawAspect="Content" ObjectID="_1617261415" r:id="rId24"/>
         </w:object>
       </w:r>
     </w:p>
@@ -1586,72 +1524,32 @@
           <w:rtl/>
         </w:rPr>
       </w:pPr>
+    </w:p>
+    <w:p>
+      <w:pPr>
+        <w:rPr>
+          <w:rtl/>
+        </w:rPr>
+      </w:pPr>
+    </w:p>
+    <w:p>
+      <w:pPr>
+        <w:rPr>
+          <w:rtl/>
+        </w:rPr>
+      </w:pPr>
+    </w:p>
+    <w:p>
       <w:r>
         <w:t>char</w:t>
       </w:r>
-      <w:r>
-        <w:rPr>
-          <w:rFonts w:hint="cs"/>
-          <w:rtl/>
-        </w:rPr>
-        <w:t xml:space="preserve"> کاراکترها را بر اساس کد </w:t>
-      </w:r>
-      <w:r>
-        <w:t>ASCII</w:t>
-      </w:r>
-      <w:r>
-        <w:rPr>
-          <w:rFonts w:hint="cs"/>
-          <w:rtl/>
-        </w:rPr>
-        <w:t xml:space="preserve"> ذخیره می‌کند. </w:t>
-      </w:r>
-      <w:r>
-        <w:rPr>
-          <w:rFonts w:hint="cs"/>
-          <w:rtl/>
-        </w:rPr>
-        <w:t xml:space="preserve">این شیوه‌ی کدگذاری هر کاراکتر را با یک عدد از 0 تا 127 مرتبط می‌کند. جدول کامل کدهای </w:t>
-      </w:r>
-      <w:r>
-        <w:t>ASCII</w:t>
-      </w:r>
-      <w:r>
-        <w:rPr>
-          <w:rFonts w:hint="cs"/>
-          <w:rtl/>
-        </w:rPr>
-        <w:t xml:space="preserve"> را </w:t>
-      </w:r>
-      <w:r>
-        <w:rPr>
-          <w:rFonts w:hint="cs"/>
-          <w:color w:val="5B9BD5" w:themeColor="accent1"/>
-          <w:rtl/>
-        </w:rPr>
-        <w:t xml:space="preserve">اینجا </w:t>
-      </w:r>
-      <w:r>
-        <w:rPr>
-          <w:rFonts w:hint="cs"/>
-          <w:rtl/>
-        </w:rPr>
-        <w:t xml:space="preserve">ببینید. </w:t>
-      </w:r>
-      <w:r>
-        <w:rPr>
-          <w:rFonts w:hint="cs"/>
-          <w:rtl/>
-        </w:rPr>
-        <w:t xml:space="preserve">به همین علت، می‌توان به صورت </w:t>
-      </w:r>
-      <w:r>
-        <w:rPr>
-          <w:rFonts w:hint="cs"/>
-          <w:rtl/>
-        </w:rPr>
-        <w:t xml:space="preserve">زیر نیز به </w:t>
-      </w:r>
+    </w:p>
+    <w:p>
+      <w:pPr>
+        <w:rPr>
+          <w:rtl/>
+        </w:rPr>
+      </w:pPr>
       <w:r>
         <w:t>char</w:t>
       </w:r>
@@ -1660,18 +1558,18 @@
           <w:rFonts w:hint="cs"/>
           <w:rtl/>
         </w:rPr>
-        <w:t xml:space="preserve"> مقداردهی کرد:</w:t>
-      </w:r>
-    </w:p>
-    <w:bookmarkStart w:id="12" w:name="_MON_1597951687"/>
+        <w:t xml:space="preserve"> برای ذخیره‌سازی کاراکترها به‌کار می‌رود. این متغیر 1 بایت از حافظه را می‌گیرد و فقط یک کاراکتر را در آن ذخیره می‌کند. کد زیر نحوه‌ی تعریف این متغیر را نشان می‌دهد:</w:t>
+      </w:r>
+    </w:p>
+    <w:bookmarkStart w:id="12" w:name="_MON_1597951293"/>
     <w:bookmarkEnd w:id="12"/>
     <w:p>
       <w:r>
-        <w:object w:dxaOrig="9026" w:dyaOrig="285" w14:anchorId="015783FA">
-          <v:shape id="_x0000_i1032" type="#_x0000_t75" style="width:451.2pt;height:14.4pt" o:ole="">
+        <w:object w:dxaOrig="9026" w:dyaOrig="285" w14:anchorId="5E15B1EC">
+          <v:shape id="_x0000_i1031" type="#_x0000_t75" style="width:451.5pt;height:14.25pt" o:ole="">
             <v:imagedata r:id="rId25" o:title=""/>
           </v:shape>
-          <o:OLEObject Type="Embed" ProgID="Word.OpenDocumentText.12" ShapeID="_x0000_i1032" DrawAspect="Content" ObjectID="_1616930411" r:id="rId26"/>
+          <o:OLEObject Type="Embed" ProgID="Word.OpenDocumentText.12" ShapeID="_x0000_i1031" DrawAspect="Content" ObjectID="_1617261416" r:id="rId26"/>
         </w:object>
       </w:r>
     </w:p>
@@ -1682,110 +1580,205 @@
         </w:rPr>
       </w:pPr>
       <w:r>
-        <w:rPr>
-          <w:rFonts w:hint="cs"/>
-          <w:rtl/>
-        </w:rPr>
-        <w:t xml:space="preserve">دقت کنید که عدد 65 کد کاراکتر </w:t>
-      </w:r>
-      <w:r>
-        <w:t xml:space="preserve"> A</w:t>
-      </w:r>
-      <w:r>
-        <w:rPr>
-          <w:rFonts w:hint="cs"/>
-          <w:rtl/>
-        </w:rPr>
-        <w:t xml:space="preserve"> است. </w:t>
-      </w:r>
-    </w:p>
-    <w:p>
-      <w:pPr>
-        <w:rPr>
-          <w:rtl/>
-        </w:rPr>
-      </w:pPr>
-    </w:p>
-    <w:p>
-      <w:r>
-        <w:t>array</w:t>
-      </w:r>
-    </w:p>
-    <w:p>
-      <w:pPr>
-        <w:rPr>
-          <w:rtl/>
-        </w:rPr>
-      </w:pPr>
-      <w:r>
-        <w:t>array</w:t>
-      </w:r>
-      <w:r>
-        <w:rPr>
-          <w:rFonts w:hint="cs"/>
-          <w:rtl/>
-        </w:rPr>
-        <w:t xml:space="preserve"> گروهی از متغیرهاست که با نمایه‌ی عددی قابل دسترسی‌اند. در حقیقت </w:t>
-      </w:r>
-      <w:r>
-        <w:t>array</w:t>
-      </w:r>
-      <w:r>
-        <w:rPr>
-          <w:rFonts w:hint="cs"/>
-          <w:rtl/>
-        </w:rPr>
-        <w:t xml:space="preserve"> راهی برای ذخیره‌سازی و دسترسی به تعدادی از داده‌هاست که می‌خواهیم آن داده‌ها را یکجا ذخیره کنیم.</w:t>
-      </w:r>
-      <w:r>
-        <w:rPr>
-          <w:rFonts w:hint="cs"/>
-          <w:rtl/>
-        </w:rPr>
-        <w:t xml:space="preserve"> سینتکس واحدی برای ساخت </w:t>
-      </w:r>
-      <w:r>
-        <w:t xml:space="preserve">array </w:t>
-      </w:r>
-      <w:r>
-        <w:rPr>
-          <w:rFonts w:hint="cs"/>
-          <w:rtl/>
-        </w:rPr>
-        <w:t xml:space="preserve"> وجود ندارد اما </w:t>
-      </w:r>
-      <w:r>
-        <w:rPr>
-          <w:rFonts w:hint="cs"/>
-          <w:rtl/>
-        </w:rPr>
-        <w:t xml:space="preserve">مثال‌های زیر همگی راهی برای تعریف </w:t>
-      </w:r>
-      <w:r>
-        <w:t>array</w:t>
-      </w:r>
-      <w:r>
-        <w:rPr>
-          <w:rFonts w:hint="cs"/>
-          <w:rtl/>
-        </w:rPr>
-        <w:t xml:space="preserve"> هستند:</w:t>
-      </w:r>
-    </w:p>
-    <w:bookmarkStart w:id="13" w:name="_MON_1597941922"/>
+        <w:t>char</w:t>
+      </w:r>
+      <w:r>
+        <w:rPr>
+          <w:rFonts w:hint="cs"/>
+          <w:rtl/>
+        </w:rPr>
+        <w:t xml:space="preserve"> کاراکترها را بر اساس کد </w:t>
+      </w:r>
+      <w:r>
+        <w:t>ASCII</w:t>
+      </w:r>
+      <w:r>
+        <w:rPr>
+          <w:rFonts w:hint="cs"/>
+          <w:rtl/>
+        </w:rPr>
+        <w:t xml:space="preserve"> ذخیره می‌کند. </w:t>
+      </w:r>
+      <w:r>
+        <w:rPr>
+          <w:rFonts w:hint="cs"/>
+          <w:rtl/>
+        </w:rPr>
+        <w:t xml:space="preserve">این شیوه‌ی کدگذاری هر کاراکتر را با یک عدد از 0 تا 127 مرتبط می‌کند. جدول کامل کدهای </w:t>
+      </w:r>
+      <w:r>
+        <w:t>ASCII</w:t>
+      </w:r>
+      <w:r>
+        <w:rPr>
+          <w:rFonts w:hint="cs"/>
+          <w:rtl/>
+        </w:rPr>
+        <w:t xml:space="preserve"> را </w:t>
+      </w:r>
+      <w:r>
+        <w:rPr>
+          <w:rFonts w:hint="cs"/>
+          <w:color w:val="5B9BD5" w:themeColor="accent1"/>
+          <w:rtl/>
+        </w:rPr>
+        <w:t xml:space="preserve">اینجا </w:t>
+      </w:r>
+      <w:r>
+        <w:rPr>
+          <w:rFonts w:hint="cs"/>
+          <w:rtl/>
+        </w:rPr>
+        <w:t xml:space="preserve">ببینید. </w:t>
+      </w:r>
+      <w:r>
+        <w:rPr>
+          <w:rFonts w:hint="cs"/>
+          <w:rtl/>
+        </w:rPr>
+        <w:t xml:space="preserve">به همین علت، می‌توان به صورت </w:t>
+      </w:r>
+      <w:r>
+        <w:rPr>
+          <w:rFonts w:hint="cs"/>
+          <w:rtl/>
+        </w:rPr>
+        <w:t xml:space="preserve">زیر نیز به </w:t>
+      </w:r>
+      <w:r>
+        <w:t>char</w:t>
+      </w:r>
+      <w:r>
+        <w:rPr>
+          <w:rFonts w:hint="cs"/>
+          <w:rtl/>
+        </w:rPr>
+        <w:t xml:space="preserve"> مقداردهی کرد:</w:t>
+      </w:r>
+    </w:p>
+    <w:bookmarkStart w:id="13" w:name="_MON_1597951687"/>
     <w:bookmarkEnd w:id="13"/>
     <w:p>
-      <w:pPr>
-        <w:rPr>
-          <w:rtl/>
-        </w:rPr>
-      </w:pPr>
-      <w:r>
-        <w:object w:dxaOrig="9026" w:dyaOrig="1425" w14:anchorId="156ECE1D">
-          <v:shape id="_x0000_i1033" type="#_x0000_t75" style="width:451.2pt;height:71.4pt" o:ole="">
+      <w:r>
+        <w:object w:dxaOrig="9026" w:dyaOrig="285" w14:anchorId="015783FA">
+          <v:shape id="_x0000_i1032" type="#_x0000_t75" style="width:451.5pt;height:14.25pt" o:ole="">
             <v:imagedata r:id="rId27" o:title=""/>
           </v:shape>
-          <o:OLEObject Type="Embed" ProgID="Word.OpenDocumentText.12" ShapeID="_x0000_i1033" DrawAspect="Content" ObjectID="_1616930412" r:id="rId28"/>
+          <o:OLEObject Type="Embed" ProgID="Word.OpenDocumentText.12" ShapeID="_x0000_i1032" DrawAspect="Content" ObjectID="_1617261417" r:id="rId28"/>
+        </w:object>
+      </w:r>
+    </w:p>
+    <w:p>
+      <w:pPr>
+        <w:rPr>
+          <w:rtl/>
+        </w:rPr>
+      </w:pPr>
+      <w:r>
+        <w:rPr>
+          <w:rFonts w:hint="cs"/>
+          <w:rtl/>
+        </w:rPr>
+        <w:t xml:space="preserve">دقت کنید که عدد 65 کد کاراکتر </w:t>
+      </w:r>
+      <w:r>
+        <w:t xml:space="preserve"> A</w:t>
+      </w:r>
+      <w:r>
+        <w:rPr>
+          <w:rFonts w:hint="cs"/>
+          <w:rtl/>
+        </w:rPr>
+        <w:t xml:space="preserve"> است. </w:t>
+      </w:r>
+    </w:p>
+    <w:p>
+      <w:pPr>
+        <w:rPr>
+          <w:rtl/>
+        </w:rPr>
+      </w:pPr>
+    </w:p>
+    <w:p>
+      <w:r>
+        <w:t>array</w:t>
+      </w:r>
+    </w:p>
+    <w:p>
+      <w:pPr>
+        <w:rPr>
+          <w:rtl/>
+        </w:rPr>
+      </w:pPr>
+      <w:r>
+        <w:t>array</w:t>
+      </w:r>
+      <w:r>
+        <w:rPr>
+          <w:rFonts w:hint="cs"/>
+          <w:rtl/>
+        </w:rPr>
+        <w:t xml:space="preserve"> گروهی از متغیرهاست که با نمایه‌ی عددی قابل دسترسی‌اند. در حقیقت </w:t>
+      </w:r>
+      <w:r>
+        <w:t>array</w:t>
+      </w:r>
+      <w:r>
+        <w:rPr>
+          <w:rFonts w:hint="cs"/>
+          <w:rtl/>
+        </w:rPr>
+        <w:t xml:space="preserve"> راهی برای ذخیره‌سازی و دسترسی به تعدادی از داده‌هاست که می‌خواهیم آن داده‌ها را یکجا ذخیره کنیم.</w:t>
+      </w:r>
+      <w:r>
+        <w:rPr>
+          <w:rFonts w:hint="cs"/>
+          <w:rtl/>
+        </w:rPr>
+        <w:t xml:space="preserve"> سینتکس واحدی برای ساخت </w:t>
+      </w:r>
+      <w:r>
+        <w:t xml:space="preserve">array </w:t>
+      </w:r>
+      <w:r>
+        <w:rPr>
+          <w:rFonts w:hint="cs"/>
+          <w:rtl/>
+        </w:rPr>
+        <w:t xml:space="preserve"> وجود ندارد اما </w:t>
+      </w:r>
+      <w:r>
+        <w:rPr>
+          <w:rFonts w:hint="cs"/>
+          <w:rtl/>
+        </w:rPr>
+        <w:t xml:space="preserve">مثال‌های زیر همگی راهی برای تعریف </w:t>
+      </w:r>
+      <w:r>
+        <w:t>array</w:t>
+      </w:r>
+      <w:r>
+        <w:rPr>
+          <w:rFonts w:hint="cs"/>
+          <w:rtl/>
+        </w:rPr>
+        <w:t xml:space="preserve"> هستند:</w:t>
+      </w:r>
+    </w:p>
+    <w:bookmarkStart w:id="14" w:name="_MON_1597941922"/>
+    <w:bookmarkEnd w:id="14"/>
+    <w:p>
+      <w:pPr>
+        <w:rPr>
+          <w:rtl/>
+        </w:rPr>
+      </w:pPr>
+      <w:r>
+        <w:object w:dxaOrig="9026" w:dyaOrig="1425" w14:anchorId="156ECE1D">
+          <v:shape id="_x0000_i1033" type="#_x0000_t75" style="width:451.5pt;height:71.25pt" o:ole="">
+            <v:imagedata r:id="rId29" o:title=""/>
+          </v:shape>
+          <o:OLEObject Type="Embed" ProgID="Word.OpenDocumentText.12" ShapeID="_x0000_i1033" DrawAspect="Content" ObjectID="_1617261418" r:id="rId30"/>
         </w:object>
       </w:r>
     </w:p>
@@ -2064,8 +2057,8 @@
         <w:t xml:space="preserve"> به صورت زیر صورت می‌گیرد: </w:t>
       </w:r>
     </w:p>
-    <w:bookmarkStart w:id="14" w:name="_MON_1597943373"/>
-    <w:bookmarkEnd w:id="14"/>
+    <w:bookmarkStart w:id="15" w:name="_MON_1597943373"/>
+    <w:bookmarkEnd w:id="15"/>
     <w:p>
       <w:pPr>
         <w:rPr>
@@ -2074,135 +2067,78 @@
       </w:pPr>
       <w:r>
         <w:object w:dxaOrig="9026" w:dyaOrig="1140" w14:anchorId="56E5DC2B">
-          <v:shape id="_x0000_i1034" type="#_x0000_t75" style="width:451.2pt;height:57pt" o:ole="">
-            <v:imagedata r:id="rId29" o:title=""/>
-          </v:shape>
-          <o:OLEObject Type="Embed" ProgID="Word.OpenDocumentText.12" ShapeID="_x0000_i1034" DrawAspect="Content" ObjectID="_1616930413" r:id="rId30"/>
-        </w:object>
-      </w:r>
-    </w:p>
-    <w:p>
-      <w:pPr>
-        <w:rPr>
-          <w:rtl/>
-        </w:rPr>
-      </w:pPr>
-      <w:r>
-        <w:rPr>
-          <w:rFonts w:hint="cs"/>
-          <w:color w:val="FF0000"/>
-          <w:rtl/>
-        </w:rPr>
-        <w:t>توجه</w:t>
-      </w:r>
-      <w:r>
-        <w:rPr>
-          <w:rFonts w:hint="cs"/>
-          <w:color w:val="FF0000"/>
-          <w:rtl/>
-        </w:rPr>
-        <w:t xml:space="preserve">: </w:t>
-      </w:r>
-      <w:r>
-        <w:rPr>
-          <w:rFonts w:hint="cs"/>
-          <w:rtl/>
-        </w:rPr>
-        <w:t xml:space="preserve">نمایه‌ها از صفر شروع می‌شوند یعنی اولین مقدار با نمایه‌ی </w:t>
-      </w:r>
-      <w:r>
-        <w:t>0</w:t>
-      </w:r>
-      <w:r>
-        <w:rPr>
-          <w:rFonts w:hint="cs"/>
-          <w:rtl/>
-        </w:rPr>
-        <w:t xml:space="preserve"> علامت‌گذاری می‌شود نه </w:t>
-      </w:r>
-      <w:r>
-        <w:t>1</w:t>
-      </w:r>
-      <w:r>
-        <w:rPr>
-          <w:rFonts w:hint="cs"/>
-          <w:rtl/>
-        </w:rPr>
-        <w:t xml:space="preserve">. </w:t>
-      </w:r>
-    </w:p>
-    <w:p>
-      <w:pPr>
-        <w:rPr>
-          <w:rtl/>
-        </w:rPr>
-      </w:pPr>
-      <w:r>
-        <w:rPr>
-          <w:rFonts w:hint="cs"/>
-          <w:rtl/>
-        </w:rPr>
-        <w:t>مقداردهی به هر نمایه نیز به صورت زیر صورت می‌گیرد:</w:t>
-      </w:r>
-    </w:p>
-    <w:bookmarkStart w:id="15" w:name="_MON_1597943685"/>
-    <w:bookmarkEnd w:id="15"/>
-    <w:p>
-      <w:pPr>
-        <w:rPr>
-          <w:rtl/>
-        </w:rPr>
-      </w:pPr>
-      <w:r>
-        <w:object w:dxaOrig="9026" w:dyaOrig="855" w14:anchorId="4B3C345A">
-          <v:shape id="_x0000_i1035" type="#_x0000_t75" style="width:451.2pt;height:42.9pt" o:ole="">
+          <v:shape id="_x0000_i1034" type="#_x0000_t75" style="width:451.5pt;height:57pt" o:ole="">
             <v:imagedata r:id="rId31" o:title=""/>
           </v:shape>
-          <o:OLEObject Type="Embed" ProgID="Word.OpenDocumentText.12" ShapeID="_x0000_i1035" DrawAspect="Content" ObjectID="_1616930414" r:id="rId32"/>
+          <o:OLEObject Type="Embed" ProgID="Word.OpenDocumentText.12" ShapeID="_x0000_i1034" DrawAspect="Content" ObjectID="_1617261419" r:id="rId32"/>
         </w:object>
       </w:r>
     </w:p>
-    <w:p/>
-    <w:p>
-      <w:r>
-        <w:t>S</w:t>
-      </w:r>
-      <w:r>
-        <w:t>tring</w:t>
-      </w:r>
-    </w:p>
-    <w:p>
-      <w:pPr>
-        <w:rPr>
-          <w:rtl/>
-        </w:rPr>
-      </w:pPr>
-      <w:r>
-        <w:t>String</w:t>
-      </w:r>
-      <w:r>
-        <w:rPr>
-          <w:rFonts w:hint="cs"/>
-          <w:rtl/>
-        </w:rPr>
-        <w:t xml:space="preserve"> آرایه‌ای از کاراکترهاست. </w:t>
-      </w:r>
-      <w:r>
-        <w:rPr>
-          <w:rFonts w:hint="cs"/>
-          <w:rtl/>
-        </w:rPr>
-        <w:t>سینتکس آن به صورت زیر است</w:t>
-      </w:r>
-      <w:r>
-        <w:rPr>
-          <w:rFonts w:hint="cs"/>
+    <w:p>
+      <w:pPr>
+        <w:rPr>
+          <w:rtl/>
+        </w:rPr>
+      </w:pPr>
+      <w:r>
+        <w:rPr>
+          <w:rFonts w:hint="cs"/>
+          <w:color w:val="FF0000"/>
+          <w:rtl/>
+        </w:rPr>
+        <w:t>توجه</w:t>
+      </w:r>
+      <w:r>
+        <w:rPr>
+          <w:rFonts w:hint="cs"/>
+          <w:color w:val="FF0000"/>
           <w:rtl/>
         </w:rPr>
         <w:t xml:space="preserve">: </w:t>
       </w:r>
-    </w:p>
-    <w:bookmarkStart w:id="16" w:name="_MON_1600714825"/>
+      <w:r>
+        <w:rPr>
+          <w:rFonts w:hint="cs"/>
+          <w:rtl/>
+        </w:rPr>
+        <w:t xml:space="preserve">نمایه‌ها از صفر شروع می‌شوند یعنی اولین مقدار با نمایه‌ی </w:t>
+      </w:r>
+      <w:r>
+        <w:t>0</w:t>
+      </w:r>
+      <w:r>
+        <w:rPr>
+          <w:rFonts w:hint="cs"/>
+          <w:rtl/>
+        </w:rPr>
+        <w:t xml:space="preserve"> علامت‌گذاری می‌شود نه </w:t>
+      </w:r>
+      <w:r>
+        <w:t>1</w:t>
+      </w:r>
+      <w:r>
+        <w:rPr>
+          <w:rFonts w:hint="cs"/>
+          <w:rtl/>
+        </w:rPr>
+        <w:t xml:space="preserve">. </w:t>
+      </w:r>
+    </w:p>
+    <w:p>
+      <w:pPr>
+        <w:rPr>
+          <w:rtl/>
+        </w:rPr>
+      </w:pPr>
+      <w:r>
+        <w:rPr>
+          <w:rFonts w:hint="cs"/>
+          <w:rtl/>
+        </w:rPr>
+        <w:t>مقداردهی به هر نمایه نیز به صورت زیر صورت می‌گیرد:</w:t>
+      </w:r>
+    </w:p>
+    <w:bookmarkStart w:id="16" w:name="_MON_1597943685"/>
     <w:bookmarkEnd w:id="16"/>
     <w:p>
       <w:pPr>
@@ -2211,11 +2147,68 @@
         </w:rPr>
       </w:pPr>
       <w:r>
-        <w:object w:dxaOrig="9026" w:dyaOrig="285" w14:anchorId="5FB130DE">
-          <v:shape id="_x0000_i1036" type="#_x0000_t75" style="width:451.2pt;height:14.4pt" o:ole="">
+        <w:object w:dxaOrig="9026" w:dyaOrig="855" w14:anchorId="4B3C345A">
+          <v:shape id="_x0000_i1035" type="#_x0000_t75" style="width:451.5pt;height:42.75pt" o:ole="">
             <v:imagedata r:id="rId33" o:title=""/>
           </v:shape>
-          <o:OLEObject Type="Embed" ProgID="Word.OpenDocumentText.12" ShapeID="_x0000_i1036" DrawAspect="Content" ObjectID="_1616930415" r:id="rId34"/>
+          <o:OLEObject Type="Embed" ProgID="Word.OpenDocumentText.12" ShapeID="_x0000_i1035" DrawAspect="Content" ObjectID="_1617261420" r:id="rId34"/>
+        </w:object>
+      </w:r>
+    </w:p>
+    <w:p/>
+    <w:p>
+      <w:r>
+        <w:t>S</w:t>
+      </w:r>
+      <w:r>
+        <w:t>tring</w:t>
+      </w:r>
+    </w:p>
+    <w:p>
+      <w:pPr>
+        <w:rPr>
+          <w:rtl/>
+        </w:rPr>
+      </w:pPr>
+      <w:r>
+        <w:t>String</w:t>
+      </w:r>
+      <w:r>
+        <w:rPr>
+          <w:rFonts w:hint="cs"/>
+          <w:rtl/>
+        </w:rPr>
+        <w:t xml:space="preserve"> آرایه‌ای از کاراکترهاست. </w:t>
+      </w:r>
+      <w:r>
+        <w:rPr>
+          <w:rFonts w:hint="cs"/>
+          <w:rtl/>
+        </w:rPr>
+        <w:t>سینتکس آن به صورت زیر است</w:t>
+      </w:r>
+      <w:r>
+        <w:rPr>
+          <w:rFonts w:hint="cs"/>
+          <w:rtl/>
+        </w:rPr>
+        <w:t xml:space="preserve">: </w:t>
+      </w:r>
+    </w:p>
+    <w:bookmarkStart w:id="17" w:name="_MON_1600714825"/>
+    <w:bookmarkEnd w:id="17"/>
+    <w:p>
+      <w:pPr>
+        <w:rPr>
+          <w:rtl/>
+        </w:rPr>
+      </w:pPr>
+      <w:r>
+        <w:object w:dxaOrig="9026" w:dyaOrig="285" w14:anchorId="5FB130DE">
+          <v:shape id="_x0000_i1036" type="#_x0000_t75" style="width:451.5pt;height:14.25pt" o:ole="">
+            <v:imagedata r:id="rId35" o:title=""/>
+          </v:shape>
+          <o:OLEObject Type="Embed" ProgID="Word.OpenDocumentText.12" ShapeID="_x0000_i1036" DrawAspect="Content" ObjectID="_1617261421" r:id="rId36"/>
         </w:object>
       </w:r>
     </w:p>
@@ -2778,8 +2771,8 @@
         <w:t>مثال زیر تمام موارد بالا را نشان می‌دهد:</w:t>
       </w:r>
     </w:p>
-    <w:bookmarkStart w:id="17" w:name="_MON_1600782145"/>
-    <w:bookmarkEnd w:id="17"/>
+    <w:bookmarkStart w:id="18" w:name="_MON_1600782145"/>
+    <w:bookmarkEnd w:id="18"/>
     <w:p>
       <w:pPr>
         <w:rPr>
@@ -2788,234 +2781,145 @@
       </w:pPr>
       <w:r>
         <w:object w:dxaOrig="9026" w:dyaOrig="9975" w14:anchorId="2BAC9C20">
-          <v:shape id="_x0000_i1037" type="#_x0000_t75" style="width:451.2pt;height:498.9pt" o:ole="">
-            <v:imagedata r:id="rId35" o:title=""/>
-          </v:shape>
-          <o:OLEObject Type="Embed" ProgID="Word.OpenDocumentText.12" ShapeID="_x0000_i1037" DrawAspect="Content" ObjectID="_1616930416" r:id="rId36"/>
-        </w:object>
-      </w:r>
-    </w:p>
-    <w:p>
-      <w:pPr>
-        <w:rPr>
-          <w:rtl/>
-        </w:rPr>
-      </w:pPr>
-    </w:p>
-    <w:p>
-      <w:pPr>
-        <w:rPr>
-          <w:rtl/>
-        </w:rPr>
-      </w:pPr>
-      <w:commentRangeStart w:id="18"/>
-      <w:r>
-        <w:rPr>
-          <w:rFonts w:hint="cs"/>
-          <w:rtl/>
-        </w:rPr>
-        <w:t>مطالبی که در ادامه می‌آید انواع جدید متغیر نیست، بلکه عملگرهایی‌اند که بر روی متغیرها تاثیراتی می‌گذارند.</w:t>
-      </w:r>
-      <w:commentRangeEnd w:id="18"/>
-      <w:r>
-        <w:rPr>
-          <w:rStyle w:val="CommentReference"/>
-          <w:rtl/>
-        </w:rPr>
-        <w:commentReference w:id="18"/>
-      </w:r>
-    </w:p>
-    <w:p>
-      <w:pPr>
-        <w:rPr>
-          <w:rtl/>
-        </w:rPr>
-      </w:pPr>
-    </w:p>
-    <w:p>
-      <w:pPr>
-        <w:rPr>
-          <w:rtl/>
-        </w:rPr>
-      </w:pPr>
-    </w:p>
-    <w:p>
-      <w:pPr>
-        <w:rPr>
-          <w:rtl/>
-        </w:rPr>
-      </w:pPr>
-    </w:p>
-    <w:p>
-      <w:r>
-        <w:lastRenderedPageBreak/>
-        <w:t>unsigned</w:t>
-      </w:r>
-    </w:p>
-    <w:p>
-      <w:pPr>
-        <w:rPr>
-          <w:rtl/>
-        </w:rPr>
-      </w:pPr>
-      <w:r>
-        <w:rPr>
-          <w:rFonts w:hint="cs"/>
-          <w:rtl/>
-        </w:rPr>
-        <w:t xml:space="preserve">نوشتن </w:t>
-      </w:r>
-      <w:r>
-        <w:t>unsigned</w:t>
-      </w:r>
-      <w:r>
-        <w:rPr>
-          <w:rFonts w:hint="cs"/>
-          <w:rtl/>
-        </w:rPr>
-        <w:t xml:space="preserve"> قبل از </w:t>
-      </w:r>
-      <w:r>
-        <w:t>int</w:t>
-      </w:r>
-      <w:r>
-        <w:rPr>
-          <w:rFonts w:hint="cs"/>
-          <w:rtl/>
-        </w:rPr>
-        <w:t xml:space="preserve"> و </w:t>
-      </w:r>
-      <w:r>
-        <w:t>long</w:t>
-      </w:r>
-      <w:r>
-        <w:rPr>
-          <w:rFonts w:hint="cs"/>
-          <w:rtl/>
-        </w:rPr>
-        <w:t xml:space="preserve"> این متغیرها را به متغیرهایی تبدیل می‌کند که فقط عدد بی علامت (</w:t>
-      </w:r>
-      <w:r>
-        <w:rPr>
-          <w:rFonts w:hint="cs"/>
-          <w:rtl/>
-        </w:rPr>
-        <w:t xml:space="preserve">مثبت و صفر) می‌پذیرند. از آن جا که مقدار حافظه‌ی اختصاص داده به این متغیرها تغییر نمی‌کند، پس بازه‌ی </w:t>
-      </w:r>
-      <w:r>
-        <w:rPr>
-          <w:rFonts w:hint="cs"/>
-          <w:rtl/>
-        </w:rPr>
-        <w:t>مقدارگیری این متغیرها در بخش مثبت اعداد دوبرابر می‌شود. به مثال</w:t>
-      </w:r>
-      <w:r>
-        <w:rPr>
-          <w:rFonts w:hint="cs"/>
-          <w:rtl/>
-        </w:rPr>
-        <w:t>‌های</w:t>
-      </w:r>
-      <w:r>
-        <w:rPr>
-          <w:rFonts w:hint="cs"/>
-          <w:rtl/>
-        </w:rPr>
-        <w:t xml:space="preserve"> زیر دقت کنید: </w:t>
-      </w:r>
-    </w:p>
-    <w:bookmarkStart w:id="19" w:name="_MON_1600716644"/>
-    <w:bookmarkEnd w:id="19"/>
-    <w:p>
-      <w:r>
-        <w:object w:dxaOrig="9026" w:dyaOrig="570" w14:anchorId="17EE4B8C">
-          <v:shape id="_x0000_i1038" type="#_x0000_t75" style="width:451.2pt;height:28.5pt" o:ole="">
+          <v:shape id="_x0000_i1037" type="#_x0000_t75" style="width:451.5pt;height:498.75pt" o:ole="">
             <v:imagedata r:id="rId37" o:title=""/>
           </v:shape>
-          <o:OLEObject Type="Embed" ProgID="Word.OpenDocumentText.12" ShapeID="_x0000_i1038" DrawAspect="Content" ObjectID="_1616930417" r:id="rId38"/>
+          <o:OLEObject Type="Embed" ProgID="Word.OpenDocumentText.12" ShapeID="_x0000_i1037" DrawAspect="Content" ObjectID="_1617261422" r:id="rId38"/>
         </w:object>
       </w:r>
     </w:p>
-    <w:p>
-      <w:pPr>
-        <w:rPr>
-          <w:rtl/>
-        </w:rPr>
-      </w:pPr>
-    </w:p>
-    <w:p>
-      <w:pPr>
-        <w:rPr>
-          <w:rtl/>
-        </w:rPr>
-      </w:pPr>
-      <w:commentRangeStart w:id="20"/>
-      <w:r>
-        <w:t>const</w:t>
-      </w:r>
-      <w:commentRangeEnd w:id="20"/>
+    <w:p/>
+    <w:p/>
+    <w:p/>
+    <w:p/>
+    <w:p/>
+    <w:p/>
+    <w:p/>
+    <w:p>
+      <w:pPr>
+        <w:rPr>
+          <w:rFonts w:hint="cs"/>
+          <w:rtl/>
+        </w:rPr>
+      </w:pPr>
+      <w:r>
+        <w:rPr>
+          <w:rFonts w:hint="cs"/>
+          <w:rtl/>
+        </w:rPr>
+        <w:lastRenderedPageBreak/>
+        <w:t>چند کلمۀ کلیدی کاربردی برای متغیرها</w:t>
+      </w:r>
+    </w:p>
+    <w:p>
+      <w:pPr>
+        <w:rPr>
+          <w:rtl/>
+        </w:rPr>
+      </w:pPr>
+      <w:commentRangeStart w:id="19"/>
+      <w:r>
+        <w:rPr>
+          <w:rFonts w:hint="cs"/>
+          <w:rtl/>
+        </w:rPr>
+        <w:t>مطالبی که در ادامه می‌آید انواع جدید متغیر نیست، بلکه عملگرهایی‌اند که بر روی متغیرها تاثیراتی می‌گذارند.</w:t>
+      </w:r>
+      <w:commentRangeEnd w:id="19"/>
       <w:r>
         <w:rPr>
           <w:rStyle w:val="CommentReference"/>
           <w:rtl/>
         </w:rPr>
-        <w:commentReference w:id="20"/>
-      </w:r>
-    </w:p>
-    <w:p>
-      <w:r>
-        <w:rPr>
-          <w:rFonts w:hint="cs"/>
-          <w:rtl/>
-        </w:rPr>
-        <w:t xml:space="preserve">گاهی لازم است متغیری تعریف کنیم که مقدارش به هیچ وجه تغییر نکند. در این صورت </w:t>
-      </w:r>
-      <w:r>
-        <w:rPr>
-          <w:rFonts w:hint="cs"/>
-          <w:rtl/>
-        </w:rPr>
-        <w:t>کافی است</w:t>
-      </w:r>
-      <w:r>
-        <w:rPr>
-          <w:rFonts w:hint="cs"/>
-          <w:rtl/>
-        </w:rPr>
-        <w:t xml:space="preserve"> </w:t>
-      </w:r>
-      <w:r>
-        <w:t>const</w:t>
-      </w:r>
-      <w:r>
-        <w:rPr>
-          <w:rFonts w:hint="cs"/>
-          <w:rtl/>
-        </w:rPr>
-        <w:t xml:space="preserve"> را قبل از نوع متغیرمان ب</w:t>
-      </w:r>
-      <w:r>
-        <w:rPr>
-          <w:rFonts w:hint="cs"/>
-          <w:rtl/>
-        </w:rPr>
-        <w:t>گذاریم:</w:t>
-      </w:r>
-    </w:p>
-    <w:bookmarkStart w:id="21" w:name="_MON_1600716928"/>
-    <w:bookmarkEnd w:id="21"/>
-    <w:p>
-      <w:pPr>
-        <w:rPr>
-          <w:rtl/>
-        </w:rPr>
-      </w:pPr>
-      <w:r>
-        <w:object w:dxaOrig="9026" w:dyaOrig="570" w14:anchorId="2BD4FE1F">
-          <v:shape id="_x0000_i1039" type="#_x0000_t75" style="width:451.2pt;height:28.5pt" o:ole="">
+        <w:commentReference w:id="19"/>
+      </w:r>
+    </w:p>
+    <w:p>
+      <w:r>
+        <w:t>unsigned</w:t>
+      </w:r>
+    </w:p>
+    <w:p>
+      <w:pPr>
+        <w:rPr>
+          <w:rtl/>
+        </w:rPr>
+      </w:pPr>
+      <w:r>
+        <w:rPr>
+          <w:rFonts w:hint="cs"/>
+          <w:rtl/>
+        </w:rPr>
+        <w:t xml:space="preserve">نوشتن </w:t>
+      </w:r>
+      <w:r>
+        <w:t>unsigned</w:t>
+      </w:r>
+      <w:r>
+        <w:rPr>
+          <w:rFonts w:hint="cs"/>
+          <w:rtl/>
+        </w:rPr>
+        <w:t xml:space="preserve"> قبل از </w:t>
+      </w:r>
+      <w:r>
+        <w:t>int</w:t>
+      </w:r>
+      <w:r>
+        <w:rPr>
+          <w:rFonts w:hint="cs"/>
+          <w:rtl/>
+        </w:rPr>
+        <w:t xml:space="preserve"> و </w:t>
+      </w:r>
+      <w:r>
+        <w:t>long</w:t>
+      </w:r>
+      <w:r>
+        <w:rPr>
+          <w:rFonts w:hint="cs"/>
+          <w:rtl/>
+        </w:rPr>
+        <w:t xml:space="preserve"> این متغیرها را به متغیرهایی تبدیل می‌کند که فقط عدد بی علامت (</w:t>
+      </w:r>
+      <w:r>
+        <w:rPr>
+          <w:rFonts w:hint="cs"/>
+          <w:rtl/>
+        </w:rPr>
+        <w:t xml:space="preserve">مثبت و صفر) می‌پذیرند. از آن جا که مقدار حافظه‌ی اختصاص داده به این متغیرها تغییر نمی‌کند، پس بازه‌ی </w:t>
+      </w:r>
+      <w:r>
+        <w:rPr>
+          <w:rFonts w:hint="cs"/>
+          <w:rtl/>
+        </w:rPr>
+        <w:t>مقدارگیری این متغیرها در بخش مثبت اعداد دوبرابر می‌شود. به مثال</w:t>
+      </w:r>
+      <w:r>
+        <w:rPr>
+          <w:rFonts w:hint="cs"/>
+          <w:rtl/>
+        </w:rPr>
+        <w:t>‌های</w:t>
+      </w:r>
+      <w:r>
+        <w:rPr>
+          <w:rFonts w:hint="cs"/>
+          <w:rtl/>
+        </w:rPr>
+        <w:t xml:space="preserve"> زیر دقت کنید: </w:t>
+      </w:r>
+    </w:p>
+    <w:bookmarkStart w:id="20" w:name="_MON_1600716644"/>
+    <w:bookmarkEnd w:id="20"/>
+    <w:p>
+      <w:r>
+        <w:object w:dxaOrig="9026" w:dyaOrig="570" w14:anchorId="17EE4B8C">
+          <v:shape id="_x0000_i1038" type="#_x0000_t75" style="width:451.5pt;height:28.5pt" o:ole="">
             <v:imagedata r:id="rId39" o:title=""/>
           </v:shape>
-          <o:OLEObject Type="Embed" ProgID="Word.OpenDocumentText.12" ShapeID="_x0000_i1039" DrawAspect="Content" ObjectID="_1616930418" r:id="rId40"/>
+          <o:OLEObject Type="Embed" ProgID="Word.OpenDocumentText.12" ShapeID="_x0000_i1038" DrawAspect="Content" ObjectID="_1617261423" r:id="rId40"/>
         </w:object>
       </w:r>
     </w:p>
@@ -3025,115 +2929,242 @@
           <w:rtl/>
         </w:rPr>
       </w:pPr>
-      <w:r>
-        <w:rPr>
-          <w:rFonts w:hint="cs"/>
-          <w:rtl/>
-        </w:rPr>
-        <w:t xml:space="preserve">دقت کنید که متغیری که با </w:t>
-      </w:r>
+    </w:p>
+    <w:p>
+      <w:pPr>
+        <w:rPr>
+          <w:rtl/>
+        </w:rPr>
+      </w:pPr>
+      <w:commentRangeStart w:id="21"/>
       <w:r>
         <w:t>const</w:t>
       </w:r>
-      <w:r>
-        <w:rPr>
-          <w:rFonts w:hint="cs"/>
-          <w:rtl/>
-        </w:rPr>
-        <w:t xml:space="preserve"> تعریف شده است فقط یک بار می‌تواند مقداردهی شود. </w:t>
-      </w:r>
-    </w:p>
-    <w:p>
-      <w:pPr>
-        <w:rPr>
-          <w:rtl/>
-        </w:rPr>
-      </w:pPr>
-    </w:p>
-    <w:p>
-      <w:pPr>
-        <w:rPr>
-          <w:rtl/>
-        </w:rPr>
-      </w:pPr>
-      <w:r>
-        <w:t>static</w:t>
-      </w:r>
-    </w:p>
-    <w:p>
-      <w:pPr>
-        <w:rPr>
-          <w:rtl/>
-        </w:rPr>
-      </w:pPr>
-      <w:r>
-        <w:rPr>
-          <w:rFonts w:hint="cs"/>
-          <w:rtl/>
-        </w:rPr>
-        <w:t xml:space="preserve">با نوشتن </w:t>
-      </w:r>
-      <w:r>
-        <w:t>static</w:t>
-      </w:r>
-      <w:r>
-        <w:rPr>
-          <w:rFonts w:hint="cs"/>
-          <w:rtl/>
-        </w:rPr>
-        <w:t xml:space="preserve"> قبل از نوع متغیر، اگر آن متغیر </w:t>
-      </w:r>
-      <w:r>
-        <w:t>local</w:t>
-      </w:r>
-      <w:r>
-        <w:rPr>
-          <w:rFonts w:hint="cs"/>
-          <w:rtl/>
-        </w:rPr>
-        <w:t xml:space="preserve"> باشد از نابودی آن جلوگیری می‌کنیم. در مبحث </w:t>
-      </w:r>
-      <w:r>
-        <w:t>scope</w:t>
-      </w:r>
-      <w:r>
-        <w:rPr>
-          <w:rFonts w:hint="cs"/>
-          <w:rtl/>
-        </w:rPr>
-        <w:t xml:space="preserve"> گفتیم که </w:t>
-      </w:r>
-      <w:r>
-        <w:rPr>
-          <w:rFonts w:hint="cs"/>
-          <w:rtl/>
-        </w:rPr>
-        <w:t>متغیری که در یک تابع تعریف شود، بعد از اتمام کار تابع از بین می‌رود که این بدان معناست مقدار ذخیره شده ن</w:t>
-      </w:r>
-      <w:bookmarkStart w:id="22" w:name="_GoBack"/>
-      <w:bookmarkEnd w:id="22"/>
-      <w:r>
-        <w:rPr>
-          <w:rFonts w:hint="cs"/>
-          <w:rtl/>
-        </w:rPr>
-        <w:t>یز دیگر در دسترس نخواهد بود. اما گاهی لازم است این مقدار و متغیر را نگه داریم. کد زیر نحوه‌ی این کار را نشان می‌دهد:</w:t>
-      </w:r>
-    </w:p>
-    <w:bookmarkStart w:id="23" w:name="_MON_1600782571"/>
-    <w:bookmarkEnd w:id="23"/>
-    <w:p>
-      <w:pPr>
-        <w:rPr>
-          <w:rtl/>
-        </w:rPr>
-      </w:pPr>
-      <w:r>
-        <w:object w:dxaOrig="9026" w:dyaOrig="1425" w14:anchorId="2525B0F2">
-          <v:shape id="_x0000_i1040" type="#_x0000_t75" style="width:451.2pt;height:71.4pt" o:ole="">
+      <w:commentRangeEnd w:id="21"/>
+      <w:r>
+        <w:rPr>
+          <w:rStyle w:val="CommentReference"/>
+          <w:rtl/>
+        </w:rPr>
+        <w:commentReference w:id="21"/>
+      </w:r>
+    </w:p>
+    <w:p>
+      <w:r>
+        <w:rPr>
+          <w:rFonts w:hint="cs"/>
+          <w:rtl/>
+        </w:rPr>
+        <w:t xml:space="preserve">گاهی لازم است متغیری تعریف کنیم که مقدارش به هیچ وجه تغییر نکند. در این صورت </w:t>
+      </w:r>
+      <w:r>
+        <w:rPr>
+          <w:rFonts w:hint="cs"/>
+          <w:rtl/>
+        </w:rPr>
+        <w:t>کافی است</w:t>
+      </w:r>
+      <w:r>
+        <w:rPr>
+          <w:rFonts w:hint="cs"/>
+          <w:rtl/>
+        </w:rPr>
+        <w:t xml:space="preserve"> </w:t>
+      </w:r>
+      <w:r>
+        <w:t>const</w:t>
+      </w:r>
+      <w:r>
+        <w:rPr>
+          <w:rFonts w:hint="cs"/>
+          <w:rtl/>
+        </w:rPr>
+        <w:t xml:space="preserve"> را قبل از نوع متغیرمان ب</w:t>
+      </w:r>
+      <w:r>
+        <w:rPr>
+          <w:rFonts w:hint="cs"/>
+          <w:rtl/>
+        </w:rPr>
+        <w:t>گذاریم:</w:t>
+      </w:r>
+    </w:p>
+    <w:bookmarkStart w:id="22" w:name="_MON_1600716928"/>
+    <w:bookmarkEnd w:id="22"/>
+    <w:p>
+      <w:pPr>
+        <w:rPr>
+          <w:rtl/>
+        </w:rPr>
+      </w:pPr>
+      <w:r>
+        <w:object w:dxaOrig="9026" w:dyaOrig="570" w14:anchorId="2BD4FE1F">
+          <v:shape id="_x0000_i1039" type="#_x0000_t75" style="width:451.5pt;height:28.5pt" o:ole="">
             <v:imagedata r:id="rId41" o:title=""/>
           </v:shape>
-          <o:OLEObject Type="Embed" ProgID="Word.OpenDocumentText.12" ShapeID="_x0000_i1040" DrawAspect="Content" ObjectID="_1616930419" r:id="rId42"/>
+          <o:OLEObject Type="Embed" ProgID="Word.OpenDocumentText.12" ShapeID="_x0000_i1039" DrawAspect="Content" ObjectID="_1617261424" r:id="rId42"/>
+        </w:object>
+      </w:r>
+    </w:p>
+    <w:p>
+      <w:r>
+        <w:rPr>
+          <w:rFonts w:hint="cs"/>
+          <w:rtl/>
+        </w:rPr>
+        <w:t xml:space="preserve">دقت کنید که متغیری که با </w:t>
+      </w:r>
+      <w:r>
+        <w:t>const</w:t>
+      </w:r>
+      <w:r>
+        <w:rPr>
+          <w:rFonts w:hint="cs"/>
+          <w:rtl/>
+        </w:rPr>
+        <w:t xml:space="preserve"> تعریف شده است فقط یک بار می‌تواند مقداردهی شود. </w:t>
+      </w:r>
+      <w:r>
+        <w:rPr>
+          <w:rFonts w:hint="cs"/>
+          <w:rtl/>
+        </w:rPr>
+        <w:t>اگر به اشتباه دوباره آن را مقداردهی کنید، خطای زیر را خواهید دید:</w:t>
+      </w:r>
+      <w:bookmarkStart w:id="23" w:name="_GoBack"/>
+      <w:bookmarkEnd w:id="23"/>
+    </w:p>
+    <w:p>
+      <w:pPr>
+        <w:jc w:val="center"/>
+        <w:rPr>
+          <w:rtl/>
+        </w:rPr>
+      </w:pPr>
+      <w:r>
+        <w:rPr>
+          <w:noProof/>
+          <w:lang w:bidi="ar-SA"/>
+        </w:rPr>
+        <w:drawing>
+          <wp:inline distT="0" distB="0" distL="0" distR="0" wp14:anchorId="1C1DA3A9" wp14:editId="116877E4">
+            <wp:extent cx="2858063" cy="3433092"/>
+            <wp:effectExtent l="0" t="0" r="0" b="0"/>
+            <wp:docPr id="1" name="Picture 1"/>
+            <wp:cNvGraphicFramePr>
+              <a:graphicFrameLocks xmlns:a="http://schemas.openxmlformats.org/drawingml/2006/main" noChangeAspect="1"/>
+            </wp:cNvGraphicFramePr>
+            <a:graphic xmlns:a="http://schemas.openxmlformats.org/drawingml/2006/main">
+              <a:graphicData uri="http://schemas.openxmlformats.org/drawingml/2006/picture">
+                <pic:pic xmlns:pic="http://schemas.openxmlformats.org/drawingml/2006/picture">
+                  <pic:nvPicPr>
+                    <pic:cNvPr id="1" name=""/>
+                    <pic:cNvPicPr/>
+                  </pic:nvPicPr>
+                  <pic:blipFill>
+                    <a:blip r:embed="rId43"/>
+                    <a:stretch>
+                      <a:fillRect/>
+                    </a:stretch>
+                  </pic:blipFill>
+                  <pic:spPr>
+                    <a:xfrm>
+                      <a:off x="0" y="0"/>
+                      <a:ext cx="2858063" cy="3433092"/>
+                    </a:xfrm>
+                    <a:prstGeom prst="rect">
+                      <a:avLst/>
+                    </a:prstGeom>
+                  </pic:spPr>
+                </pic:pic>
+              </a:graphicData>
+            </a:graphic>
+          </wp:inline>
+        </w:drawing>
+      </w:r>
+    </w:p>
+    <w:p>
+      <w:pPr>
+        <w:rPr>
+          <w:rtl/>
+        </w:rPr>
+      </w:pPr>
+    </w:p>
+    <w:p>
+      <w:pPr>
+        <w:rPr>
+          <w:rtl/>
+        </w:rPr>
+      </w:pPr>
+      <w:r>
+        <w:t>static</w:t>
+      </w:r>
+    </w:p>
+    <w:p>
+      <w:pPr>
+        <w:rPr>
+          <w:rtl/>
+        </w:rPr>
+      </w:pPr>
+      <w:r>
+        <w:rPr>
+          <w:rFonts w:hint="cs"/>
+          <w:rtl/>
+        </w:rPr>
+        <w:t xml:space="preserve">با نوشتن </w:t>
+      </w:r>
+      <w:r>
+        <w:t>static</w:t>
+      </w:r>
+      <w:r>
+        <w:rPr>
+          <w:rFonts w:hint="cs"/>
+          <w:rtl/>
+        </w:rPr>
+        <w:t xml:space="preserve"> قبل از نوع متغیر، اگر آن متغیر </w:t>
+      </w:r>
+      <w:r>
+        <w:t>local</w:t>
+      </w:r>
+      <w:r>
+        <w:rPr>
+          <w:rFonts w:hint="cs"/>
+          <w:rtl/>
+        </w:rPr>
+        <w:t xml:space="preserve"> باشد از نابودی آن جلوگیری می‌کنیم. در مبحث </w:t>
+      </w:r>
+      <w:r>
+        <w:t>scope</w:t>
+      </w:r>
+      <w:r>
+        <w:rPr>
+          <w:rFonts w:hint="cs"/>
+          <w:rtl/>
+        </w:rPr>
+        <w:t xml:space="preserve"> گفتیم که </w:t>
+      </w:r>
+      <w:r>
+        <w:rPr>
+          <w:rFonts w:hint="cs"/>
+          <w:rtl/>
+        </w:rPr>
+        <w:t>متغیری که در یک تابع تعریف شود، بعد از اتمام کار تابع از بین می‌رود که این بدان معناست مقدار ذخیره شده نیز دیگر در دسترس نخواهد بود. اما گاهی لازم است این مقدار و متغیر را نگه داریم. کد زیر نحوه‌ی این کار را نشان می‌دهد:</w:t>
+      </w:r>
+    </w:p>
+    <w:bookmarkStart w:id="24" w:name="_MON_1600782571"/>
+    <w:bookmarkEnd w:id="24"/>
+    <w:p>
+      <w:pPr>
+        <w:rPr>
+          <w:rtl/>
+        </w:rPr>
+      </w:pPr>
+      <w:r>
+        <w:object w:dxaOrig="9026" w:dyaOrig="1425" w14:anchorId="2525B0F2">
+          <v:shape id="_x0000_i1040" type="#_x0000_t75" style="width:451.5pt;height:71.25pt" o:ole="">
+            <v:imagedata r:id="rId44" o:title=""/>
+          </v:shape>
+          <o:OLEObject Type="Embed" ProgID="Word.OpenDocumentText.12" ShapeID="_x0000_i1040" DrawAspect="Content" ObjectID="_1617261425" r:id="rId45"/>
         </w:object>
       </w:r>
     </w:p>
@@ -3150,13 +3181,12 @@
 </file>
 
 <file path=word/comments.xml><?xml version="1.0" encoding="utf-8"?>
-<w:comments xmlns:wpc="http://schemas.microsoft.com/office/word/2010/wordprocessingCanvas" xmlns:cx="http://schemas.microsoft.com/office/drawing/2014/chartex" xmlns:cx1="http://schemas.microsoft.com/office/drawing/2015/9/8/chartex" xmlns:cx2="http://schemas.microsoft.com/office/drawing/2015/10/21/chartex" xmlns:cx3="http://schemas.microsoft.com/office/drawing/2016/5/9/chartex" xmlns:cx4="http://schemas.microsoft.com/office/drawing/2016/5/10/chartex" xmlns:cx5="http://schemas.microsoft.com/office/drawing/2016/5/11/chartex" xmlns:cx6="http://schemas.microsoft.com/office/drawing/2016/5/12/chartex" xmlns:cx7="http://schemas.microsoft.com/office/drawing/2016/5/13/chartex" xmlns:cx8="http://schemas.microsoft.com/office/drawing/2016/5/14/chartex" xmlns:mc="http://schemas.openxmlformats.org/markup-compatibility/2006" xmlns:aink="http://schemas.microsoft.com/office/drawing/2016/ink" xmlns:am3d="http://schemas.microsoft.com/office/drawing/2017/model3d" xmlns:o="urn:schemas-microsoft-com:office:office" xmlns:r="http://schemas.openxmlformats.org/officeDocument/2006/relationships" xmlns:m="http://schemas.openxmlformats.org/officeDocument/2006/math" xmlns:v="urn:schemas-microsoft-com:vml" xmlns:wp14="http://schemas.microsoft.com/office/word/2010/wordprocessingDrawing" xmlns:wp="http://schemas.openxmlformats.org/drawingml/2006/wordprocessingDrawing" xmlns:w10="urn:schemas-microsoft-com:office:word" xmlns:w="http://schemas.openxmlformats.org/wordprocessingml/2006/main" xmlns:w14="http://schemas.microsoft.com/office/word/2010/wordml" xmlns:w15="http://schemas.microsoft.com/office/word/2012/wordml" xmlns:w16cid="http://schemas.microsoft.com/office/word/2016/wordml/cid" xmlns:w16se="http://schemas.microsoft.com/office/word/2015/wordml/symex" xmlns:wpg="http://schemas.microsoft.com/office/word/2010/wordprocessingGroup" xmlns:wpi="http://schemas.microsoft.com/office/word/2010/wordprocessingInk" xmlns:wne="http://schemas.microsoft.com/office/word/2006/wordml" xmlns:wps="http://schemas.microsoft.com/office/word/2010/wordprocessingShape" mc:Ignorable="w14 w15 w16se w16cid wp14">
+<w:comments xmlns:wpc="http://schemas.microsoft.com/office/word/2010/wordprocessingCanvas" xmlns:mc="http://schemas.openxmlformats.org/markup-compatibility/2006" xmlns:o="urn:schemas-microsoft-com:office:office" xmlns:r="http://schemas.openxmlformats.org/officeDocument/2006/relationships" xmlns:m="http://schemas.openxmlformats.org/officeDocument/2006/math" xmlns:v="urn:schemas-microsoft-com:vml" xmlns:wp14="http://schemas.microsoft.com/office/word/2010/wordprocessingDrawing" xmlns:wp="http://schemas.openxmlformats.org/drawingml/2006/wordprocessingDrawing" xmlns:w10="urn:schemas-microsoft-com:office:word" xmlns:w="http://schemas.openxmlformats.org/wordprocessingml/2006/main" xmlns:w14="http://schemas.microsoft.com/office/word/2010/wordml" xmlns:w15="http://schemas.microsoft.com/office/word/2012/wordml" xmlns:wpg="http://schemas.microsoft.com/office/word/2010/wordprocessingGroup" xmlns:wpi="http://schemas.microsoft.com/office/word/2010/wordprocessingInk" xmlns:wne="http://schemas.microsoft.com/office/word/2006/wordml" xmlns:wps="http://schemas.microsoft.com/office/word/2010/wordprocessingShape" mc:Ignorable="w14 w15 wp14">
   <w:comment w:id="3" w:author="ahmed" w:date="2019-04-16T14:20:00Z" w:initials="a">
     <w:p>
       <w:pPr>
         <w:pStyle w:val="CommentText"/>
         <w:rPr>
-          <w:rFonts w:hint="cs"/>
           <w:rtl/>
         </w:rPr>
       </w:pPr>
@@ -3220,7 +3250,6 @@
       <w:pPr>
         <w:pStyle w:val="CommentText"/>
         <w:rPr>
-          <w:rFonts w:hint="cs"/>
           <w:rtl/>
         </w:rPr>
       </w:pPr>
@@ -3289,7 +3318,7 @@
       </w:r>
     </w:p>
   </w:comment>
-  <w:comment w:id="18" w:author="ahmed" w:date="2019-04-16T14:30:00Z" w:initials="a">
+  <w:comment w:id="19" w:author="ahmed" w:date="2019-04-16T14:30:00Z" w:initials="a">
     <w:p>
       <w:pPr>
         <w:pStyle w:val="CommentText"/>
@@ -3309,7 +3338,7 @@
       </w:r>
     </w:p>
   </w:comment>
-  <w:comment w:id="20" w:author="ahmed" w:date="2019-04-16T14:31:00Z" w:initials="a">
+  <w:comment w:id="21" w:author="ahmed" w:date="2019-04-16T14:31:00Z" w:initials="a">
     <w:p>
       <w:pPr>
         <w:pStyle w:val="CommentText"/>
@@ -3333,14 +3362,14 @@
 </file>
 
 <file path=word/commentsExtended.xml><?xml version="1.0" encoding="utf-8"?>
-<w15:commentsEx xmlns:wpc="http://schemas.microsoft.com/office/word/2010/wordprocessingCanvas" xmlns:cx="http://schemas.microsoft.com/office/drawing/2014/chartex" xmlns:cx1="http://schemas.microsoft.com/office/drawing/2015/9/8/chartex" xmlns:cx2="http://schemas.microsoft.com/office/drawing/2015/10/21/chartex" xmlns:cx3="http://schemas.microsoft.com/office/drawing/2016/5/9/chartex" xmlns:cx4="http://schemas.microsoft.com/office/drawing/2016/5/10/chartex" xmlns:cx5="http://schemas.microsoft.com/office/drawing/2016/5/11/chartex" xmlns:cx6="http://schemas.microsoft.com/office/drawing/2016/5/12/chartex" xmlns:cx7="http://schemas.microsoft.com/office/drawing/2016/5/13/chartex" xmlns:cx8="http://schemas.microsoft.com/office/drawing/2016/5/14/chartex" xmlns:mc="http://schemas.openxmlformats.org/markup-compatibility/2006" xmlns:aink="http://schemas.microsoft.com/office/drawing/2016/ink" xmlns:am3d="http://schemas.microsoft.com/office/drawing/2017/model3d" xmlns:o="urn:schemas-microsoft-com:office:office" xmlns:r="http://schemas.openxmlformats.org/officeDocument/2006/relationships" xmlns:m="http://schemas.openxmlformats.org/officeDocument/2006/math" xmlns:v="urn:schemas-microsoft-com:vml" xmlns:wp14="http://schemas.microsoft.com/office/word/2010/wordprocessingDrawing" xmlns:wp="http://schemas.openxmlformats.org/drawingml/2006/wordprocessingDrawing" xmlns:w10="urn:schemas-microsoft-com:office:word" xmlns:w="http://schemas.openxmlformats.org/wordprocessingml/2006/main" xmlns:w14="http://schemas.microsoft.com/office/word/2010/wordml" xmlns:w15="http://schemas.microsoft.com/office/word/2012/wordml" xmlns:w16cid="http://schemas.microsoft.com/office/word/2016/wordml/cid" xmlns:w16se="http://schemas.microsoft.com/office/word/2015/wordml/symex" xmlns:wpg="http://schemas.microsoft.com/office/word/2010/wordprocessingGroup" xmlns:wpi="http://schemas.microsoft.com/office/word/2010/wordprocessingInk" xmlns:wne="http://schemas.microsoft.com/office/word/2006/wordml" xmlns:wps="http://schemas.microsoft.com/office/word/2010/wordprocessingShape" mc:Ignorable="w14 w15 w16se w16cid wp14">
+<w15:commentsEx xmlns:wpc="http://schemas.microsoft.com/office/word/2010/wordprocessingCanvas" xmlns:mc="http://schemas.openxmlformats.org/markup-compatibility/2006" xmlns:o="urn:schemas-microsoft-com:office:office" xmlns:r="http://schemas.openxmlformats.org/officeDocument/2006/relationships" xmlns:m="http://schemas.openxmlformats.org/officeDocument/2006/math" xmlns:v="urn:schemas-microsoft-com:vml" xmlns:wp14="http://schemas.microsoft.com/office/word/2010/wordprocessingDrawing" xmlns:wp="http://schemas.openxmlformats.org/drawingml/2006/wordprocessingDrawing" xmlns:w10="urn:schemas-microsoft-com:office:word" xmlns:w="http://schemas.openxmlformats.org/wordprocessingml/2006/main" xmlns:w14="http://schemas.microsoft.com/office/word/2010/wordml" xmlns:w15="http://schemas.microsoft.com/office/word/2012/wordml" xmlns:wpg="http://schemas.microsoft.com/office/word/2010/wordprocessingGroup" xmlns:wpi="http://schemas.microsoft.com/office/word/2010/wordprocessingInk" xmlns:wne="http://schemas.microsoft.com/office/word/2006/wordml" xmlns:wps="http://schemas.microsoft.com/office/word/2010/wordprocessingShape" mc:Ignorable="w14 w15 wp14">
   <w15:commentEx w15:paraId="5717B994" w15:done="0"/>
-  <w15:commentEx w15:paraId="111E55D3" w15:done="0"/>
-  <w15:commentEx w15:paraId="17FE88A8" w15:done="0"/>
+  <w15:commentEx w15:paraId="111E55D3" w15:done="1"/>
+  <w15:commentEx w15:paraId="17FE88A8" w15:done="1"/>
   <w15:commentEx w15:paraId="1F80208B" w15:done="0"/>
-  <w15:commentEx w15:paraId="01EC78BF" w15:done="0"/>
-  <w15:commentEx w15:paraId="160FCD65" w15:done="0"/>
-  <w15:commentEx w15:paraId="52FB6B98" w15:done="0"/>
+  <w15:commentEx w15:paraId="01EC78BF" w15:done="1"/>
+  <w15:commentEx w15:paraId="160FCD65" w15:done="1"/>
+  <w15:commentEx w15:paraId="52FB6B98" w15:done="1"/>
 </w15:commentsEx>
 </file>
 
@@ -3357,7 +3386,7 @@
 </file>
 
 <file path=word/endnotes.xml><?xml version="1.0" encoding="utf-8"?>
-<w:endnotes xmlns:wpc="http://schemas.microsoft.com/office/word/2010/wordprocessingCanvas" xmlns:cx="http://schemas.microsoft.com/office/drawing/2014/chartex" xmlns:cx1="http://schemas.microsoft.com/office/drawing/2015/9/8/chartex" xmlns:cx2="http://schemas.microsoft.com/office/drawing/2015/10/21/chartex" xmlns:cx3="http://schemas.microsoft.com/office/drawing/2016/5/9/chartex" xmlns:cx4="http://schemas.microsoft.com/office/drawing/2016/5/10/chartex" xmlns:cx5="http://schemas.microsoft.com/office/drawing/2016/5/11/chartex" xmlns:cx6="http://schemas.microsoft.com/office/drawing/2016/5/12/chartex" xmlns:cx7="http://schemas.microsoft.com/office/drawing/2016/5/13/chartex" xmlns:cx8="http://schemas.microsoft.com/office/drawing/2016/5/14/chartex" xmlns:mc="http://schemas.openxmlformats.org/markup-compatibility/2006" xmlns:aink="http://schemas.microsoft.com/office/drawing/2016/ink" xmlns:am3d="http://schemas.microsoft.com/office/drawing/2017/model3d" xmlns:o="urn:schemas-microsoft-com:office:office" xmlns:r="http://schemas.openxmlformats.org/officeDocument/2006/relationships" xmlns:m="http://schemas.openxmlformats.org/officeDocument/2006/math" xmlns:v="urn:schemas-microsoft-com:vml" xmlns:wp14="http://schemas.microsoft.com/office/word/2010/wordprocessingDrawing" xmlns:wp="http://schemas.openxmlformats.org/drawingml/2006/wordprocessingDrawing" xmlns:w10="urn:schemas-microsoft-com:office:word" xmlns:w="http://schemas.openxmlformats.org/wordprocessingml/2006/main" xmlns:w14="http://schemas.microsoft.com/office/word/2010/wordml" xmlns:w15="http://schemas.microsoft.com/office/word/2012/wordml" xmlns:w16cid="http://schemas.microsoft.com/office/word/2016/wordml/cid" xmlns:w16se="http://schemas.microsoft.com/office/word/2015/wordml/symex" xmlns:wpg="http://schemas.microsoft.com/office/word/2010/wordprocessingGroup" xmlns:wpi="http://schemas.microsoft.com/office/word/2010/wordprocessingInk" xmlns:wne="http://schemas.microsoft.com/office/word/2006/wordml" xmlns:wps="http://schemas.microsoft.com/office/word/2010/wordprocessingShape" mc:Ignorable="w14 w15 w16se w16cid wp14">
+<w:endnotes xmlns:wpc="http://schemas.microsoft.com/office/word/2010/wordprocessingCanvas" xmlns:mc="http://schemas.openxmlformats.org/markup-compatibility/2006" xmlns:o="urn:schemas-microsoft-com:office:office" xmlns:r="http://schemas.openxmlformats.org/officeDocument/2006/relationships" xmlns:m="http://schemas.openxmlformats.org/officeDocument/2006/math" xmlns:v="urn:schemas-microsoft-com:vml" xmlns:wp14="http://schemas.microsoft.com/office/word/2010/wordprocessingDrawing" xmlns:wp="http://schemas.openxmlformats.org/drawingml/2006/wordprocessingDrawing" xmlns:w10="urn:schemas-microsoft-com:office:word" xmlns:w="http://schemas.openxmlformats.org/wordprocessingml/2006/main" xmlns:w14="http://schemas.microsoft.com/office/word/2010/wordml" xmlns:w15="http://schemas.microsoft.com/office/word/2012/wordml" xmlns:wpg="http://schemas.microsoft.com/office/word/2010/wordprocessingGroup" xmlns:wpi="http://schemas.microsoft.com/office/word/2010/wordprocessingInk" xmlns:wne="http://schemas.microsoft.com/office/word/2006/wordml" xmlns:wps="http://schemas.microsoft.com/office/word/2010/wordprocessingShape" mc:Ignorable="w14 w15 wp14">
   <w:endnote w:type="separator" w:id="-1">
     <w:p>
       <w:pPr>
@@ -3382,7 +3411,7 @@
 </file>
 
 <file path=word/footnotes.xml><?xml version="1.0" encoding="utf-8"?>
-<w:footnotes xmlns:wpc="http://schemas.microsoft.com/office/word/2010/wordprocessingCanvas" xmlns:cx="http://schemas.microsoft.com/office/drawing/2014/chartex" xmlns:cx1="http://schemas.microsoft.com/office/drawing/2015/9/8/chartex" xmlns:cx2="http://schemas.microsoft.com/office/drawing/2015/10/21/chartex" xmlns:cx3="http://schemas.microsoft.com/office/drawing/2016/5/9/chartex" xmlns:cx4="http://schemas.microsoft.com/office/drawing/2016/5/10/chartex" xmlns:cx5="http://schemas.microsoft.com/office/drawing/2016/5/11/chartex" xmlns:cx6="http://schemas.microsoft.com/office/drawing/2016/5/12/chartex" xmlns:cx7="http://schemas.microsoft.com/office/drawing/2016/5/13/chartex" xmlns:cx8="http://schemas.microsoft.com/office/drawing/2016/5/14/chartex" xmlns:mc="http://schemas.openxmlformats.org/markup-compatibility/2006" xmlns:aink="http://schemas.microsoft.com/office/drawing/2016/ink" xmlns:am3d="http://schemas.microsoft.com/office/drawing/2017/model3d" xmlns:o="urn:schemas-microsoft-com:office:office" xmlns:r="http://schemas.openxmlformats.org/officeDocument/2006/relationships" xmlns:m="http://schemas.openxmlformats.org/officeDocument/2006/math" xmlns:v="urn:schemas-microsoft-com:vml" xmlns:wp14="http://schemas.microsoft.com/office/word/2010/wordprocessingDrawing" xmlns:wp="http://schemas.openxmlformats.org/drawingml/2006/wordprocessingDrawing" xmlns:w10="urn:schemas-microsoft-com:office:word" xmlns:w="http://schemas.openxmlformats.org/wordprocessingml/2006/main" xmlns:w14="http://schemas.microsoft.com/office/word/2010/wordml" xmlns:w15="http://schemas.microsoft.com/office/word/2012/wordml" xmlns:w16cid="http://schemas.microsoft.com/office/word/2016/wordml/cid" xmlns:w16se="http://schemas.microsoft.com/office/word/2015/wordml/symex" xmlns:wpg="http://schemas.microsoft.com/office/word/2010/wordprocessingGroup" xmlns:wpi="http://schemas.microsoft.com/office/word/2010/wordprocessingInk" xmlns:wne="http://schemas.microsoft.com/office/word/2006/wordml" xmlns:wps="http://schemas.microsoft.com/office/word/2010/wordprocessingShape" mc:Ignorable="w14 w15 w16se w16cid wp14">
+<w:footnotes xmlns:wpc="http://schemas.microsoft.com/office/word/2010/wordprocessingCanvas" xmlns:mc="http://schemas.openxmlformats.org/markup-compatibility/2006" xmlns:o="urn:schemas-microsoft-com:office:office" xmlns:r="http://schemas.openxmlformats.org/officeDocument/2006/relationships" xmlns:m="http://schemas.openxmlformats.org/officeDocument/2006/math" xmlns:v="urn:schemas-microsoft-com:vml" xmlns:wp14="http://schemas.microsoft.com/office/word/2010/wordprocessingDrawing" xmlns:wp="http://schemas.openxmlformats.org/drawingml/2006/wordprocessingDrawing" xmlns:w10="urn:schemas-microsoft-com:office:word" xmlns:w="http://schemas.openxmlformats.org/wordprocessingml/2006/main" xmlns:w14="http://schemas.microsoft.com/office/word/2010/wordml" xmlns:w15="http://schemas.microsoft.com/office/word/2012/wordml" xmlns:wpg="http://schemas.microsoft.com/office/word/2010/wordprocessingGroup" xmlns:wpi="http://schemas.microsoft.com/office/word/2010/wordprocessingInk" xmlns:wne="http://schemas.microsoft.com/office/word/2006/wordml" xmlns:wps="http://schemas.microsoft.com/office/word/2010/wordprocessingShape" mc:Ignorable="w14 w15 wp14">
   <w:footnote w:type="separator" w:id="-1">
     <w:p>
       <w:pPr>
@@ -3407,8 +3436,8 @@
 </file>
 
 <file path=word/numbering.xml><?xml version="1.0" encoding="utf-8"?>
-<w:numbering xmlns:wpc="http://schemas.microsoft.com/office/word/2010/wordprocessingCanvas" xmlns:cx="http://schemas.microsoft.com/office/drawing/2014/chartex" xmlns:cx1="http://schemas.microsoft.com/office/drawing/2015/9/8/chartex" xmlns:cx2="http://schemas.microsoft.com/office/drawing/2015/10/21/chartex" xmlns:cx3="http://schemas.microsoft.com/office/drawing/2016/5/9/chartex" xmlns:cx4="http://schemas.microsoft.com/office/drawing/2016/5/10/chartex" xmlns:cx5="http://schemas.microsoft.com/office/drawing/2016/5/11/chartex" xmlns:cx6="http://schemas.microsoft.com/office/drawing/2016/5/12/chartex" xmlns:cx7="http://schemas.microsoft.com/office/drawing/2016/5/13/chartex" xmlns:cx8="http://schemas.microsoft.com/office/drawing/2016/5/14/chartex" xmlns:mc="http://schemas.openxmlformats.org/markup-compatibility/2006" xmlns:aink="http://schemas.microsoft.com/office/drawing/2016/ink" xmlns:am3d="http://schemas.microsoft.com/office/drawing/2017/model3d" xmlns:o="urn:schemas-microsoft-com:office:office" xmlns:r="http://schemas.openxmlformats.org/officeDocument/2006/relationships" xmlns:m="http://schemas.openxmlformats.org/officeDocument/2006/math" xmlns:v="urn:schemas-microsoft-com:vml" xmlns:wp14="http://schemas.microsoft.com/office/word/2010/wordprocessingDrawing" xmlns:wp="http://schemas.openxmlformats.org/drawingml/2006/wordprocessingDrawing" xmlns:w10="urn:schemas-microsoft-com:office:word" xmlns:w="http://schemas.openxmlformats.org/wordprocessingml/2006/main" xmlns:w14="http://schemas.microsoft.com/office/word/2010/wordml" xmlns:w15="http://schemas.microsoft.com/office/word/2012/wordml" xmlns:w16cid="http://schemas.microsoft.com/office/word/2016/wordml/cid" xmlns:w16se="http://schemas.microsoft.com/office/word/2015/wordml/symex" xmlns:wpg="http://schemas.microsoft.com/office/word/2010/wordprocessingGroup" xmlns:wpi="http://schemas.microsoft.com/office/word/2010/wordprocessingInk" xmlns:wne="http://schemas.microsoft.com/office/word/2006/wordml" xmlns:wps="http://schemas.microsoft.com/office/word/2010/wordprocessingShape" mc:Ignorable="w14 w15 w16se w16cid wp14">
-  <w:abstractNum w:abstractNumId="0" w15:restartNumberingAfterBreak="0">
+<w:numbering xmlns:wpc="http://schemas.microsoft.com/office/word/2010/wordprocessingCanvas" xmlns:mc="http://schemas.openxmlformats.org/markup-compatibility/2006" xmlns:o="urn:schemas-microsoft-com:office:office" xmlns:r="http://schemas.openxmlformats.org/officeDocument/2006/relationships" xmlns:m="http://schemas.openxmlformats.org/officeDocument/2006/math" xmlns:v="urn:schemas-microsoft-com:vml" xmlns:wp14="http://schemas.microsoft.com/office/word/2010/wordprocessingDrawing" xmlns:wp="http://schemas.openxmlformats.org/drawingml/2006/wordprocessingDrawing" xmlns:w10="urn:schemas-microsoft-com:office:word" xmlns:w="http://schemas.openxmlformats.org/wordprocessingml/2006/main" xmlns:w14="http://schemas.microsoft.com/office/word/2010/wordml" xmlns:w15="http://schemas.microsoft.com/office/word/2012/wordml" xmlns:wpg="http://schemas.microsoft.com/office/word/2010/wordprocessingGroup" xmlns:wpi="http://schemas.microsoft.com/office/word/2010/wordprocessingInk" xmlns:wne="http://schemas.microsoft.com/office/word/2006/wordml" xmlns:wps="http://schemas.microsoft.com/office/word/2010/wordprocessingShape" mc:Ignorable="w14 w15 wp14">
+  <w:abstractNum w:abstractNumId="0">
     <w:nsid w:val="621B0400"/>
     <w:multiLevelType w:val="hybridMultilevel"/>
     <w:tmpl w:val="EF16B052"/>
@@ -3504,7 +3533,7 @@
 </file>
 
 <file path=word/people.xml><?xml version="1.0" encoding="utf-8"?>
-<w15:people xmlns:wpc="http://schemas.microsoft.com/office/word/2010/wordprocessingCanvas" xmlns:cx="http://schemas.microsoft.com/office/drawing/2014/chartex" xmlns:cx1="http://schemas.microsoft.com/office/drawing/2015/9/8/chartex" xmlns:cx2="http://schemas.microsoft.com/office/drawing/2015/10/21/chartex" xmlns:cx3="http://schemas.microsoft.com/office/drawing/2016/5/9/chartex" xmlns:cx4="http://schemas.microsoft.com/office/drawing/2016/5/10/chartex" xmlns:cx5="http://schemas.microsoft.com/office/drawing/2016/5/11/chartex" xmlns:cx6="http://schemas.microsoft.com/office/drawing/2016/5/12/chartex" xmlns:cx7="http://schemas.microsoft.com/office/drawing/2016/5/13/chartex" xmlns:cx8="http://schemas.microsoft.com/office/drawing/2016/5/14/chartex" xmlns:mc="http://schemas.openxmlformats.org/markup-compatibility/2006" xmlns:aink="http://schemas.microsoft.com/office/drawing/2016/ink" xmlns:am3d="http://schemas.microsoft.com/office/drawing/2017/model3d" xmlns:o="urn:schemas-microsoft-com:office:office" xmlns:r="http://schemas.openxmlformats.org/officeDocument/2006/relationships" xmlns:m="http://schemas.openxmlformats.org/officeDocument/2006/math" xmlns:v="urn:schemas-microsoft-com:vml" xmlns:wp14="http://schemas.microsoft.com/office/word/2010/wordprocessingDrawing" xmlns:wp="http://schemas.openxmlformats.org/drawingml/2006/wordprocessingDrawing" xmlns:w10="urn:schemas-microsoft-com:office:word" xmlns:w="http://schemas.openxmlformats.org/wordprocessingml/2006/main" xmlns:w14="http://schemas.microsoft.com/office/word/2010/wordml" xmlns:w15="http://schemas.microsoft.com/office/word/2012/wordml" xmlns:w16cid="http://schemas.microsoft.com/office/word/2016/wordml/cid" xmlns:w16se="http://schemas.microsoft.com/office/word/2015/wordml/symex" xmlns:wpg="http://schemas.microsoft.com/office/word/2010/wordprocessingGroup" xmlns:wpi="http://schemas.microsoft.com/office/word/2010/wordprocessingInk" xmlns:wne="http://schemas.microsoft.com/office/word/2006/wordml" xmlns:wps="http://schemas.microsoft.com/office/word/2010/wordprocessingShape" mc:Ignorable="w14 w15 w16se w16cid wp14">
+<w15:people xmlns:wpc="http://schemas.microsoft.com/office/word/2010/wordprocessingCanvas" xmlns:mc="http://schemas.openxmlformats.org/markup-compatibility/2006" xmlns:o="urn:schemas-microsoft-com:office:office" xmlns:r="http://schemas.openxmlformats.org/officeDocument/2006/relationships" xmlns:m="http://schemas.openxmlformats.org/officeDocument/2006/math" xmlns:v="urn:schemas-microsoft-com:vml" xmlns:wp14="http://schemas.microsoft.com/office/word/2010/wordprocessingDrawing" xmlns:wp="http://schemas.openxmlformats.org/drawingml/2006/wordprocessingDrawing" xmlns:w10="urn:schemas-microsoft-com:office:word" xmlns:w="http://schemas.openxmlformats.org/wordprocessingml/2006/main" xmlns:w14="http://schemas.microsoft.com/office/word/2010/wordml" xmlns:w15="http://schemas.microsoft.com/office/word/2012/wordml" xmlns:wpg="http://schemas.microsoft.com/office/word/2010/wordprocessingGroup" xmlns:wpi="http://schemas.microsoft.com/office/word/2010/wordprocessingInk" xmlns:wne="http://schemas.microsoft.com/office/word/2006/wordml" xmlns:wps="http://schemas.microsoft.com/office/word/2010/wordprocessingShape" mc:Ignorable="w14 w15 wp14">
   <w15:person w15:author="ahmed">
     <w15:presenceInfo w15:providerId="None" w15:userId="ahmed"/>
   </w15:person>
@@ -3512,7 +3541,7 @@
 </file>
 
 <file path=word/styles.xml><?xml version="1.0" encoding="utf-8"?>
-<w:styles xmlns:mc="http://schemas.openxmlformats.org/markup-compatibility/2006" xmlns:r="http://schemas.openxmlformats.org/officeDocument/2006/relationships" xmlns:w="http://schemas.openxmlformats.org/wordprocessingml/2006/main" xmlns:w14="http://schemas.microsoft.com/office/word/2010/wordml" xmlns:w15="http://schemas.microsoft.com/office/word/2012/wordml" xmlns:w16cid="http://schemas.microsoft.com/office/word/2016/wordml/cid" xmlns:w16se="http://schemas.microsoft.com/office/word/2015/wordml/symex" mc:Ignorable="w14 w15 w16se w16cid">
+<w:styles xmlns:mc="http://schemas.openxmlformats.org/markup-compatibility/2006" xmlns:r="http://schemas.openxmlformats.org/officeDocument/2006/relationships" xmlns:w="http://schemas.openxmlformats.org/wordprocessingml/2006/main" xmlns:w14="http://schemas.microsoft.com/office/word/2010/wordml" xmlns:w15="http://schemas.microsoft.com/office/word/2012/wordml" mc:Ignorable="w14 w15">
   <w:docDefaults>
     <w:rPrDefault>
       <w:rPr>
@@ -3528,7 +3557,7 @@
       </w:pPr>
     </w:pPrDefault>
   </w:docDefaults>
-  <w:latentStyles w:defLockedState="0" w:defUIPriority="99" w:defSemiHidden="0" w:defUnhideWhenUsed="0" w:defQFormat="0" w:count="376">
+  <w:latentStyles w:defLockedState="0" w:defUIPriority="99" w:defSemiHidden="0" w:defUnhideWhenUsed="0" w:defQFormat="0" w:count="371">
     <w:lsdException w:name="Normal" w:uiPriority="0" w:qFormat="1"/>
     <w:lsdException w:name="heading 1" w:uiPriority="9" w:qFormat="1"/>
     <w:lsdException w:name="heading 2" w:semiHidden="1" w:uiPriority="9" w:unhideWhenUsed="1" w:qFormat="1"/>
@@ -3634,6 +3663,7 @@
     <w:lsdException w:name="HTML Sample" w:semiHidden="1" w:unhideWhenUsed="1"/>
     <w:lsdException w:name="HTML Typewriter" w:semiHidden="1" w:unhideWhenUsed="1"/>
     <w:lsdException w:name="HTML Variable" w:semiHidden="1" w:unhideWhenUsed="1"/>
+    <w:lsdException w:name="Normal Table" w:semiHidden="1" w:unhideWhenUsed="1"/>
     <w:lsdException w:name="annotation subject" w:semiHidden="1" w:unhideWhenUsed="1"/>
     <w:lsdException w:name="No List" w:semiHidden="1" w:unhideWhenUsed="1"/>
     <w:lsdException w:name="Outline List 1" w:semiHidden="1" w:unhideWhenUsed="1"/>
@@ -3676,8 +3706,11 @@
     <w:lsdException w:name="Table Contemporary" w:semiHidden="1" w:unhideWhenUsed="1"/>
     <w:lsdException w:name="Table Elegant" w:semiHidden="1" w:unhideWhenUsed="1"/>
     <w:lsdException w:name="Table Professional" w:semiHidden="1" w:unhideWhenUsed="1"/>
+    <w:lsdException w:name="Table Subtle 1" w:semiHidden="1" w:unhideWhenUsed="1"/>
     <w:lsdException w:name="Table Subtle 2" w:semiHidden="1" w:unhideWhenUsed="1"/>
     <w:lsdException w:name="Table Web 1" w:semiHidden="1" w:unhideWhenUsed="1"/>
+    <w:lsdException w:name="Table Web 2" w:semiHidden="1" w:unhideWhenUsed="1"/>
+    <w:lsdException w:name="Table Web 3" w:semiHidden="1" w:unhideWhenUsed="1"/>
     <w:lsdException w:name="Balloon Text" w:semiHidden="1" w:unhideWhenUsed="1"/>
     <w:lsdException w:name="Table Grid" w:uiPriority="39"/>
     <w:lsdException w:name="Table Theme" w:semiHidden="1" w:unhideWhenUsed="1"/>
@@ -3896,11 +3929,6 @@
     <w:lsdException w:name="List Table 5 Dark Accent 6" w:uiPriority="50"/>
     <w:lsdException w:name="List Table 6 Colorful Accent 6" w:uiPriority="51"/>
     <w:lsdException w:name="List Table 7 Colorful Accent 6" w:uiPriority="52"/>
-    <w:lsdException w:name="Mention" w:semiHidden="1" w:unhideWhenUsed="1"/>
-    <w:lsdException w:name="Smart Hyperlink" w:semiHidden="1" w:unhideWhenUsed="1"/>
-    <w:lsdException w:name="Hashtag" w:semiHidden="1" w:unhideWhenUsed="1"/>
-    <w:lsdException w:name="Unresolved Mention" w:semiHidden="1" w:unhideWhenUsed="1"/>
-    <w:lsdException w:name="Smart Link" w:semiHidden="1" w:unhideWhenUsed="1"/>
   </w:latentStyles>
   <w:style w:type="paragraph" w:default="1" w:styleId="Normal">
     <w:name w:val="Normal"/>
@@ -3945,6 +3973,7 @@
       <w:spacing w:after="0" w:line="240" w:lineRule="auto"/>
     </w:pPr>
     <w:tblPr>
+      <w:tblInd w:w="0" w:type="dxa"/>
       <w:tblBorders>
         <w:top w:val="single" w:sz="4" w:space="0" w:color="auto"/>
         <w:left w:val="single" w:sz="4" w:space="0" w:color="auto"/>
@@ -3953,6 +3982,12 @@
         <w:insideH w:val="single" w:sz="4" w:space="0" w:color="auto"/>
         <w:insideV w:val="single" w:sz="4" w:space="0" w:color="auto"/>
       </w:tblBorders>
+      <w:tblCellMar>
+        <w:top w:w="0" w:type="dxa"/>
+        <w:left w:w="108" w:type="dxa"/>
+        <w:bottom w:w="0" w:type="dxa"/>
+        <w:right w:w="108" w:type="dxa"/>
+      </w:tblCellMar>
     </w:tblPr>
   </w:style>
   <w:style w:type="paragraph" w:styleId="Header">
@@ -4106,6 +4141,17 @@
       <w:rFonts w:ascii="Segoe UI" w:hAnsi="Segoe UI" w:cs="Segoe UI"/>
       <w:sz w:val="18"/>
       <w:szCs w:val="18"/>
+    </w:rPr>
+  </w:style>
+  <w:style w:type="character" w:styleId="Hyperlink">
+    <w:name w:val="Hyperlink"/>
+    <w:basedOn w:val="DefaultParagraphFont"/>
+    <w:uiPriority w:val="99"/>
+    <w:unhideWhenUsed/>
+    <w:rsid w:val="00456259"/>
+    <w:rPr>
+      <w:color w:val="0563C1" w:themeColor="hyperlink"/>
+      <w:u w:val="single"/>
     </w:rPr>
   </w:style>
 </w:styles>
@@ -4377,7 +4423,7 @@
 </file>
 
 <file path=customXml/itemProps1.xml><?xml version="1.0" encoding="utf-8"?>
-<ds:datastoreItem xmlns:ds="http://schemas.openxmlformats.org/officeDocument/2006/customXml" ds:itemID="{6302E697-8D29-4B41-A481-28A119A4F2A8}">
+<ds:datastoreItem xmlns:ds="http://schemas.openxmlformats.org/officeDocument/2006/customXml" ds:itemID="{28A03089-A86D-4219-BAFD-91DB366B397E}">
   <ds:schemaRefs>
     <ds:schemaRef ds:uri="http://schemas.openxmlformats.org/officeDocument/2006/bibliography"/>
   </ds:schemaRefs>

</xml_diff>